<commit_message>
Makes quick feedback edit
</commit_message>
<xml_diff>
--- a/Deliverables/Aerial Swarm Simulator Design Document.docx
+++ b/Deliverables/Aerial Swarm Simulator Design Document.docx
@@ -9,7 +9,6 @@
         <w:ind w:left="0"/>
         <w:jc w:val="center"/>
         <w:rPr>
-          <w:rFonts w:ascii="Arial" w:hAnsi="Arial" w:cs="Arial"/>
           <w:b/>
           <w:bCs/>
           <w:i/>
@@ -21,23 +20,12 @@
       <w:bookmarkStart w:id="0" w:name="_Toc12589656"/>
       <w:r>
         <w:rPr>
-          <w:rFonts w:ascii="Arial" w:hAnsi="Arial" w:cs="Arial"/>
           <w:b/>
           <w:bCs/>
           <w:sz w:val="52"/>
           <w:szCs w:val="52"/>
         </w:rPr>
-        <w:t xml:space="preserve">System </w:t>
-      </w:r>
-      <w:r>
-        <w:rPr>
-          <w:rFonts w:ascii="Arial" w:hAnsi="Arial" w:cs="Arial"/>
-          <w:b/>
-          <w:bCs/>
-          <w:sz w:val="52"/>
-          <w:szCs w:val="52"/>
-        </w:rPr>
-        <w:t>Design Document</w:t>
+        <w:t>System Design Document</w:t>
       </w:r>
     </w:p>
     <w:p>
@@ -47,7 +35,6 @@
         <w:ind w:left="0"/>
         <w:jc w:val="center"/>
         <w:rPr>
-          <w:rFonts w:ascii="Arial" w:hAnsi="Arial" w:cs="Arial"/>
           <w:b/>
           <w:bCs/>
           <w:i/>
@@ -58,7 +45,6 @@
       </w:pPr>
       <w:r>
         <w:rPr>
-          <w:rFonts w:ascii="Arial" w:hAnsi="Arial" w:cs="Arial"/>
           <w:b/>
           <w:bCs/>
           <w:sz w:val="40"/>
@@ -73,7 +59,6 @@
         <w:ind w:right="360"/>
         <w:jc w:val="center"/>
         <w:rPr>
-          <w:rFonts w:ascii="Arial" w:hAnsi="Arial" w:cs="Arial"/>
           <w:b/>
           <w:bCs/>
           <w:sz w:val="40"/>
@@ -82,7 +67,6 @@
       </w:pPr>
       <w:r>
         <w:rPr>
-          <w:rFonts w:ascii="Arial" w:hAnsi="Arial" w:cs="Arial"/>
           <w:b/>
           <w:bCs/>
           <w:sz w:val="40"/>
@@ -97,7 +81,6 @@
         <w:ind w:right="360"/>
         <w:jc w:val="center"/>
         <w:rPr>
-          <w:rFonts w:ascii="Arial" w:hAnsi="Arial" w:cs="Arial"/>
           <w:b/>
           <w:bCs/>
           <w:sz w:val="40"/>
@@ -105,54 +88,36 @@
         </w:rPr>
       </w:pPr>
     </w:p>
-    <w:p>
-      <w:pPr>
-        <w:rPr>
-          <w:rFonts w:ascii="Arial" w:hAnsi="Arial" w:cs="Arial"/>
-        </w:rPr>
-      </w:pPr>
-    </w:p>
-    <w:p>
-      <w:pPr>
-        <w:rPr>
-          <w:rFonts w:ascii="Arial" w:hAnsi="Arial" w:cs="Arial"/>
+    <w:p/>
+    <w:p>
+      <w:pPr>
+        <w:rPr>
           <w:szCs w:val="24"/>
         </w:rPr>
       </w:pPr>
       <w:r>
         <w:rPr>
-          <w:rFonts w:ascii="Arial" w:hAnsi="Arial" w:cs="Arial"/>
           <w:szCs w:val="24"/>
         </w:rPr>
-        <w:t>Team member</w:t>
-      </w:r>
-      <w:r>
-        <w:rPr>
-          <w:rFonts w:ascii="Arial" w:hAnsi="Arial" w:cs="Arial"/>
+        <w:t>Team member:</w:t>
+      </w:r>
+      <w:r>
+        <w:rPr>
           <w:szCs w:val="24"/>
         </w:rPr>
-        <w:t>:</w:t>
-      </w:r>
-      <w:r>
-        <w:rPr>
-          <w:rFonts w:ascii="Arial" w:hAnsi="Arial" w:cs="Arial"/>
+        <w:t xml:space="preserve"> Elijah Keck</w:t>
+      </w:r>
+    </w:p>
+    <w:p>
+      <w:pPr>
+        <w:rPr>
           <w:szCs w:val="24"/>
         </w:rPr>
-        <w:t xml:space="preserve"> Elijah Keck</w:t>
-      </w:r>
-    </w:p>
-    <w:p>
-      <w:pPr>
-        <w:rPr>
-          <w:rFonts w:ascii="Arial" w:hAnsi="Arial" w:cs="Arial"/>
-          <w:szCs w:val="24"/>
-        </w:rPr>
-      </w:pPr>
-    </w:p>
-    <w:p>
-      <w:pPr>
-        <w:rPr>
-          <w:rFonts w:ascii="Arial" w:hAnsi="Arial" w:cs="Arial"/>
+      </w:pPr>
+    </w:p>
+    <w:p>
+      <w:pPr>
+        <w:rPr>
           <w:szCs w:val="24"/>
         </w:rPr>
       </w:pPr>
@@ -183,13 +148,11 @@
           <w:p>
             <w:pPr>
               <w:rPr>
-                <w:rFonts w:ascii="Arial" w:hAnsi="Arial" w:cs="Arial"/>
                 <w:szCs w:val="24"/>
               </w:rPr>
             </w:pPr>
             <w:r>
               <w:rPr>
-                <w:rFonts w:ascii="Arial" w:hAnsi="Arial" w:cs="Arial"/>
                 <w:szCs w:val="24"/>
               </w:rPr>
               <w:t>Version/Author</w:t>
@@ -204,13 +167,11 @@
           <w:p>
             <w:pPr>
               <w:rPr>
-                <w:rFonts w:ascii="Arial" w:hAnsi="Arial" w:cs="Arial"/>
                 <w:szCs w:val="24"/>
               </w:rPr>
             </w:pPr>
             <w:r>
               <w:rPr>
-                <w:rFonts w:ascii="Arial" w:hAnsi="Arial" w:cs="Arial"/>
                 <w:szCs w:val="24"/>
               </w:rPr>
               <w:t>Date</w:t>
@@ -227,13 +188,11 @@
           <w:p>
             <w:pPr>
               <w:rPr>
-                <w:rFonts w:ascii="Arial" w:hAnsi="Arial" w:cs="Arial"/>
                 <w:szCs w:val="24"/>
               </w:rPr>
             </w:pPr>
             <w:r>
               <w:rPr>
-                <w:rFonts w:ascii="Arial" w:hAnsi="Arial" w:cs="Arial"/>
                 <w:szCs w:val="24"/>
               </w:rPr>
               <w:t>&lt;1.0&gt; Dillon Mead</w:t>
@@ -248,13 +207,11 @@
           <w:p>
             <w:pPr>
               <w:rPr>
-                <w:rFonts w:ascii="Arial" w:hAnsi="Arial" w:cs="Arial"/>
                 <w:szCs w:val="24"/>
               </w:rPr>
             </w:pPr>
             <w:r>
               <w:rPr>
-                <w:rFonts w:ascii="Arial" w:hAnsi="Arial" w:cs="Arial"/>
                 <w:szCs w:val="24"/>
               </w:rPr>
               <w:t>13/09/21</w:t>
@@ -271,13 +228,11 @@
           <w:p>
             <w:pPr>
               <w:rPr>
-                <w:rFonts w:ascii="Arial" w:hAnsi="Arial" w:cs="Arial"/>
                 <w:szCs w:val="24"/>
               </w:rPr>
             </w:pPr>
             <w:r>
               <w:rPr>
-                <w:rFonts w:ascii="Arial" w:hAnsi="Arial" w:cs="Arial"/>
                 <w:szCs w:val="24"/>
               </w:rPr>
               <w:t>&lt;1.0&gt; Elijah Keck</w:t>
@@ -292,13 +247,11 @@
           <w:p>
             <w:pPr>
               <w:rPr>
-                <w:rFonts w:ascii="Arial" w:hAnsi="Arial" w:cs="Arial"/>
                 <w:szCs w:val="24"/>
               </w:rPr>
             </w:pPr>
             <w:r>
               <w:rPr>
-                <w:rFonts w:ascii="Arial" w:hAnsi="Arial" w:cs="Arial"/>
                 <w:szCs w:val="24"/>
               </w:rPr>
               <w:t>27/09/21</w:t>
@@ -315,7 +268,6 @@
           <w:p>
             <w:pPr>
               <w:rPr>
-                <w:rFonts w:ascii="Arial" w:hAnsi="Arial" w:cs="Arial"/>
                 <w:szCs w:val="24"/>
               </w:rPr>
             </w:pPr>
@@ -329,7 +281,6 @@
           <w:p>
             <w:pPr>
               <w:rPr>
-                <w:rFonts w:ascii="Arial" w:hAnsi="Arial" w:cs="Arial"/>
                 <w:szCs w:val="24"/>
               </w:rPr>
             </w:pPr>
@@ -345,7 +296,6 @@
           <w:p>
             <w:pPr>
               <w:rPr>
-                <w:rFonts w:ascii="Arial" w:hAnsi="Arial" w:cs="Arial"/>
                 <w:szCs w:val="24"/>
               </w:rPr>
             </w:pPr>
@@ -359,7 +309,6 @@
           <w:p>
             <w:pPr>
               <w:rPr>
-                <w:rFonts w:ascii="Arial" w:hAnsi="Arial" w:cs="Arial"/>
                 <w:szCs w:val="24"/>
               </w:rPr>
             </w:pPr>
@@ -370,7 +319,6 @@
     <w:p>
       <w:pPr>
         <w:rPr>
-          <w:rFonts w:ascii="Arial" w:hAnsi="Arial" w:cs="Arial"/>
           <w:szCs w:val="24"/>
         </w:rPr>
       </w:pPr>
@@ -378,7 +326,6 @@
     <w:p>
       <w:pPr>
         <w:rPr>
-          <w:rFonts w:ascii="Arial" w:hAnsi="Arial" w:cs="Arial"/>
           <w:szCs w:val="24"/>
         </w:rPr>
       </w:pPr>
@@ -391,31 +338,22 @@
           <w:tab w:val="clear" w:pos="8640"/>
         </w:tabs>
         <w:rPr>
-          <w:rFonts w:cs="Arial"/>
+          <w:rFonts w:ascii="Times New Roman" w:hAnsi="Times New Roman"/>
         </w:rPr>
       </w:pPr>
     </w:p>
     <w:p>
       <w:pPr>
         <w:pStyle w:val="BodyText"/>
-        <w:rPr>
-          <w:rFonts w:ascii="Arial" w:hAnsi="Arial" w:cs="Arial"/>
-        </w:rPr>
       </w:pPr>
     </w:p>
     <w:p>
       <w:pPr>
         <w:pStyle w:val="BodyText"/>
-        <w:rPr>
-          <w:rFonts w:ascii="Arial" w:hAnsi="Arial" w:cs="Arial"/>
-        </w:rPr>
-      </w:pPr>
-    </w:p>
-    <w:p>
-      <w:pPr>
-        <w:rPr>
-          <w:rFonts w:ascii="Arial" w:hAnsi="Arial" w:cs="Arial"/>
-        </w:rPr>
+      </w:pPr>
+    </w:p>
+    <w:p>
+      <w:pPr>
         <w:sectPr>
           <w:headerReference w:type="default" r:id="rId12"/>
           <w:headerReference w:type="first" r:id="rId13"/>
@@ -434,8 +372,14 @@
       <w:pPr>
         <w:pStyle w:val="Title"/>
         <w:jc w:val="center"/>
-      </w:pPr>
-      <w:r>
+        <w:rPr>
+          <w:rFonts w:ascii="Times New Roman" w:hAnsi="Times New Roman"/>
+        </w:rPr>
+      </w:pPr>
+      <w:r>
+        <w:rPr>
+          <w:rFonts w:ascii="Times New Roman" w:hAnsi="Times New Roman"/>
+        </w:rPr>
         <w:lastRenderedPageBreak/>
         <w:t>TABLE OF cONTENT</w:t>
       </w:r>
@@ -443,6 +387,9 @@
     <w:p>
       <w:pPr>
         <w:pStyle w:val="Title"/>
+        <w:rPr>
+          <w:rFonts w:ascii="Times New Roman" w:hAnsi="Times New Roman"/>
+        </w:rPr>
       </w:pPr>
     </w:p>
     <w:p>
@@ -453,7 +400,6 @@
           <w:tab w:val="right" w:leader="dot" w:pos="9350"/>
         </w:tabs>
         <w:rPr>
-          <w:rFonts w:ascii="Calibri" w:hAnsi="Calibri"/>
           <w:noProof/>
           <w:sz w:val="22"/>
           <w:szCs w:val="22"/>
@@ -493,7 +439,6 @@
         </w:r>
         <w:r>
           <w:rPr>
-            <w:rFonts w:ascii="Calibri" w:hAnsi="Calibri"/>
             <w:noProof/>
             <w:sz w:val="22"/>
             <w:szCs w:val="22"/>
@@ -565,7 +510,6 @@
           <w:tab w:val="right" w:leader="dot" w:pos="9350"/>
         </w:tabs>
         <w:rPr>
-          <w:rFonts w:ascii="Calibri" w:hAnsi="Calibri"/>
           <w:noProof/>
           <w:sz w:val="22"/>
           <w:szCs w:val="22"/>
@@ -581,7 +525,6 @@
         </w:r>
         <w:r>
           <w:rPr>
-            <w:rFonts w:ascii="Calibri" w:hAnsi="Calibri"/>
             <w:noProof/>
             <w:sz w:val="22"/>
             <w:szCs w:val="22"/>
@@ -653,7 +596,6 @@
           <w:tab w:val="right" w:leader="dot" w:pos="9350"/>
         </w:tabs>
         <w:rPr>
-          <w:rFonts w:ascii="Calibri" w:hAnsi="Calibri"/>
           <w:noProof/>
           <w:sz w:val="22"/>
           <w:szCs w:val="22"/>
@@ -669,7 +611,6 @@
         </w:r>
         <w:r>
           <w:rPr>
-            <w:rFonts w:ascii="Calibri" w:hAnsi="Calibri"/>
             <w:noProof/>
             <w:sz w:val="22"/>
             <w:szCs w:val="22"/>
@@ -741,7 +682,6 @@
           <w:tab w:val="right" w:leader="dot" w:pos="9350"/>
         </w:tabs>
         <w:rPr>
-          <w:rFonts w:ascii="Calibri" w:hAnsi="Calibri"/>
           <w:noProof/>
           <w:sz w:val="22"/>
           <w:szCs w:val="22"/>
@@ -757,7 +697,6 @@
         </w:r>
         <w:r>
           <w:rPr>
-            <w:rFonts w:ascii="Calibri" w:hAnsi="Calibri"/>
             <w:noProof/>
             <w:sz w:val="22"/>
             <w:szCs w:val="22"/>
@@ -829,7 +768,6 @@
           <w:tab w:val="right" w:leader="dot" w:pos="9350"/>
         </w:tabs>
         <w:rPr>
-          <w:rFonts w:ascii="Calibri" w:hAnsi="Calibri"/>
           <w:noProof/>
           <w:sz w:val="22"/>
           <w:szCs w:val="22"/>
@@ -845,7 +783,6 @@
         </w:r>
         <w:r>
           <w:rPr>
-            <w:rFonts w:ascii="Calibri" w:hAnsi="Calibri"/>
             <w:noProof/>
             <w:sz w:val="22"/>
             <w:szCs w:val="22"/>
@@ -917,7 +854,6 @@
           <w:tab w:val="right" w:leader="dot" w:pos="9350"/>
         </w:tabs>
         <w:rPr>
-          <w:rFonts w:ascii="Calibri" w:hAnsi="Calibri"/>
           <w:noProof/>
           <w:sz w:val="22"/>
           <w:szCs w:val="22"/>
@@ -933,7 +869,6 @@
         </w:r>
         <w:r>
           <w:rPr>
-            <w:rFonts w:ascii="Calibri" w:hAnsi="Calibri"/>
             <w:noProof/>
             <w:sz w:val="22"/>
             <w:szCs w:val="22"/>
@@ -1005,7 +940,6 @@
           <w:tab w:val="right" w:leader="dot" w:pos="9350"/>
         </w:tabs>
         <w:rPr>
-          <w:rFonts w:ascii="Calibri" w:hAnsi="Calibri"/>
           <w:noProof/>
           <w:sz w:val="22"/>
           <w:szCs w:val="22"/>
@@ -1021,7 +955,6 @@
         </w:r>
         <w:r>
           <w:rPr>
-            <w:rFonts w:ascii="Calibri" w:hAnsi="Calibri"/>
             <w:noProof/>
             <w:sz w:val="22"/>
             <w:szCs w:val="22"/>
@@ -1093,7 +1026,6 @@
           <w:tab w:val="right" w:leader="dot" w:pos="9350"/>
         </w:tabs>
         <w:rPr>
-          <w:rFonts w:ascii="Calibri" w:hAnsi="Calibri"/>
           <w:noProof/>
           <w:sz w:val="22"/>
           <w:szCs w:val="22"/>
@@ -1109,7 +1041,6 @@
         </w:r>
         <w:r>
           <w:rPr>
-            <w:rFonts w:ascii="Calibri" w:hAnsi="Calibri"/>
             <w:noProof/>
             <w:sz w:val="22"/>
             <w:szCs w:val="22"/>
@@ -1181,7 +1112,6 @@
           <w:tab w:val="right" w:leader="dot" w:pos="9350"/>
         </w:tabs>
         <w:rPr>
-          <w:rFonts w:ascii="Calibri" w:hAnsi="Calibri"/>
           <w:noProof/>
           <w:sz w:val="22"/>
           <w:szCs w:val="22"/>
@@ -1197,7 +1127,6 @@
         </w:r>
         <w:r>
           <w:rPr>
-            <w:rFonts w:ascii="Calibri" w:hAnsi="Calibri"/>
             <w:noProof/>
             <w:sz w:val="22"/>
             <w:szCs w:val="22"/>
@@ -1269,7 +1198,6 @@
           <w:tab w:val="right" w:leader="dot" w:pos="9350"/>
         </w:tabs>
         <w:rPr>
-          <w:rFonts w:ascii="Calibri" w:hAnsi="Calibri"/>
           <w:noProof/>
           <w:sz w:val="22"/>
           <w:szCs w:val="22"/>
@@ -1285,7 +1213,6 @@
         </w:r>
         <w:r>
           <w:rPr>
-            <w:rFonts w:ascii="Calibri" w:hAnsi="Calibri"/>
             <w:noProof/>
             <w:sz w:val="22"/>
             <w:szCs w:val="22"/>
@@ -1357,7 +1284,6 @@
           <w:tab w:val="right" w:leader="dot" w:pos="9350"/>
         </w:tabs>
         <w:rPr>
-          <w:rFonts w:ascii="Calibri" w:hAnsi="Calibri"/>
           <w:noProof/>
           <w:sz w:val="22"/>
           <w:szCs w:val="22"/>
@@ -1373,7 +1299,6 @@
         </w:r>
         <w:r>
           <w:rPr>
-            <w:rFonts w:ascii="Calibri" w:hAnsi="Calibri"/>
             <w:noProof/>
             <w:sz w:val="22"/>
             <w:szCs w:val="22"/>
@@ -1445,7 +1370,6 @@
           <w:tab w:val="right" w:leader="dot" w:pos="9350"/>
         </w:tabs>
         <w:rPr>
-          <w:rFonts w:ascii="Calibri" w:hAnsi="Calibri"/>
           <w:noProof/>
           <w:sz w:val="22"/>
           <w:szCs w:val="22"/>
@@ -1461,7 +1385,6 @@
         </w:r>
         <w:r>
           <w:rPr>
-            <w:rFonts w:ascii="Calibri" w:hAnsi="Calibri"/>
             <w:noProof/>
             <w:sz w:val="22"/>
             <w:szCs w:val="22"/>
@@ -1533,7 +1456,6 @@
           <w:tab w:val="right" w:leader="dot" w:pos="9350"/>
         </w:tabs>
         <w:rPr>
-          <w:rFonts w:ascii="Calibri" w:hAnsi="Calibri"/>
           <w:noProof/>
           <w:sz w:val="22"/>
           <w:szCs w:val="22"/>
@@ -1549,7 +1471,6 @@
         </w:r>
         <w:r>
           <w:rPr>
-            <w:rFonts w:ascii="Calibri" w:hAnsi="Calibri"/>
             <w:noProof/>
             <w:sz w:val="22"/>
             <w:szCs w:val="22"/>
@@ -1621,7 +1542,6 @@
           <w:tab w:val="right" w:leader="dot" w:pos="9350"/>
         </w:tabs>
         <w:rPr>
-          <w:rFonts w:ascii="Calibri" w:hAnsi="Calibri"/>
           <w:noProof/>
           <w:sz w:val="22"/>
           <w:szCs w:val="22"/>
@@ -1637,7 +1557,6 @@
         </w:r>
         <w:r>
           <w:rPr>
-            <w:rFonts w:ascii="Calibri" w:hAnsi="Calibri"/>
             <w:noProof/>
             <w:sz w:val="22"/>
             <w:szCs w:val="22"/>
@@ -1709,7 +1628,6 @@
           <w:tab w:val="right" w:leader="dot" w:pos="9350"/>
         </w:tabs>
         <w:rPr>
-          <w:rFonts w:ascii="Calibri" w:hAnsi="Calibri"/>
           <w:noProof/>
           <w:sz w:val="22"/>
           <w:szCs w:val="22"/>
@@ -1725,7 +1643,6 @@
         </w:r>
         <w:r>
           <w:rPr>
-            <w:rFonts w:ascii="Calibri" w:hAnsi="Calibri"/>
             <w:noProof/>
             <w:sz w:val="22"/>
             <w:szCs w:val="22"/>
@@ -1797,7 +1714,6 @@
           <w:tab w:val="right" w:leader="dot" w:pos="9350"/>
         </w:tabs>
         <w:rPr>
-          <w:rFonts w:ascii="Calibri" w:hAnsi="Calibri"/>
           <w:noProof/>
           <w:sz w:val="22"/>
           <w:szCs w:val="22"/>
@@ -1813,7 +1729,6 @@
         </w:r>
         <w:r>
           <w:rPr>
-            <w:rFonts w:ascii="Calibri" w:hAnsi="Calibri"/>
             <w:noProof/>
             <w:sz w:val="22"/>
             <w:szCs w:val="22"/>
@@ -1885,7 +1800,6 @@
           <w:tab w:val="right" w:leader="dot" w:pos="9350"/>
         </w:tabs>
         <w:rPr>
-          <w:rFonts w:ascii="Calibri" w:hAnsi="Calibri"/>
           <w:noProof/>
           <w:sz w:val="22"/>
           <w:szCs w:val="22"/>
@@ -1901,7 +1815,6 @@
         </w:r>
         <w:r>
           <w:rPr>
-            <w:rFonts w:ascii="Calibri" w:hAnsi="Calibri"/>
             <w:noProof/>
             <w:sz w:val="22"/>
             <w:szCs w:val="22"/>
@@ -1973,7 +1886,6 @@
           <w:tab w:val="right" w:leader="dot" w:pos="9350"/>
         </w:tabs>
         <w:rPr>
-          <w:rFonts w:ascii="Calibri" w:hAnsi="Calibri"/>
           <w:noProof/>
           <w:sz w:val="22"/>
           <w:szCs w:val="22"/>
@@ -1989,7 +1901,6 @@
         </w:r>
         <w:r>
           <w:rPr>
-            <w:rFonts w:ascii="Calibri" w:hAnsi="Calibri"/>
             <w:noProof/>
             <w:sz w:val="22"/>
             <w:szCs w:val="22"/>
@@ -2061,7 +1972,6 @@
           <w:tab w:val="right" w:leader="dot" w:pos="9350"/>
         </w:tabs>
         <w:rPr>
-          <w:rFonts w:ascii="Calibri" w:hAnsi="Calibri"/>
           <w:noProof/>
           <w:sz w:val="22"/>
           <w:szCs w:val="22"/>
@@ -2077,7 +1987,6 @@
         </w:r>
         <w:r>
           <w:rPr>
-            <w:rFonts w:ascii="Calibri" w:hAnsi="Calibri"/>
             <w:noProof/>
             <w:sz w:val="22"/>
             <w:szCs w:val="22"/>
@@ -2149,7 +2058,6 @@
           <w:tab w:val="right" w:leader="dot" w:pos="9350"/>
         </w:tabs>
         <w:rPr>
-          <w:rFonts w:ascii="Calibri" w:hAnsi="Calibri"/>
           <w:noProof/>
           <w:sz w:val="22"/>
           <w:szCs w:val="22"/>
@@ -2165,7 +2073,6 @@
         </w:r>
         <w:r>
           <w:rPr>
-            <w:rFonts w:ascii="Calibri" w:hAnsi="Calibri"/>
             <w:noProof/>
             <w:sz w:val="22"/>
             <w:szCs w:val="22"/>
@@ -2237,7 +2144,6 @@
           <w:tab w:val="right" w:leader="dot" w:pos="9350"/>
         </w:tabs>
         <w:rPr>
-          <w:rFonts w:ascii="Calibri" w:hAnsi="Calibri"/>
           <w:noProof/>
           <w:sz w:val="22"/>
           <w:szCs w:val="22"/>
@@ -2253,7 +2159,6 @@
         </w:r>
         <w:r>
           <w:rPr>
-            <w:rFonts w:ascii="Calibri" w:hAnsi="Calibri"/>
             <w:noProof/>
             <w:sz w:val="22"/>
             <w:szCs w:val="22"/>
@@ -2325,7 +2230,6 @@
           <w:tab w:val="right" w:leader="dot" w:pos="9350"/>
         </w:tabs>
         <w:rPr>
-          <w:rFonts w:ascii="Calibri" w:hAnsi="Calibri"/>
           <w:noProof/>
           <w:sz w:val="22"/>
           <w:szCs w:val="22"/>
@@ -2341,7 +2245,6 @@
         </w:r>
         <w:r>
           <w:rPr>
-            <w:rFonts w:ascii="Calibri" w:hAnsi="Calibri"/>
             <w:noProof/>
             <w:sz w:val="22"/>
             <w:szCs w:val="22"/>
@@ -2413,7 +2316,6 @@
           <w:tab w:val="right" w:leader="dot" w:pos="9350"/>
         </w:tabs>
         <w:rPr>
-          <w:rFonts w:ascii="Calibri" w:hAnsi="Calibri"/>
           <w:noProof/>
           <w:sz w:val="22"/>
           <w:szCs w:val="22"/>
@@ -2429,7 +2331,6 @@
         </w:r>
         <w:r>
           <w:rPr>
-            <w:rFonts w:ascii="Calibri" w:hAnsi="Calibri"/>
             <w:noProof/>
             <w:sz w:val="22"/>
             <w:szCs w:val="22"/>
@@ -2501,7 +2402,6 @@
           <w:tab w:val="right" w:leader="dot" w:pos="9350"/>
         </w:tabs>
         <w:rPr>
-          <w:rFonts w:ascii="Calibri" w:hAnsi="Calibri"/>
           <w:noProof/>
           <w:sz w:val="22"/>
           <w:szCs w:val="22"/>
@@ -2517,7 +2417,6 @@
         </w:r>
         <w:r>
           <w:rPr>
-            <w:rFonts w:ascii="Calibri" w:hAnsi="Calibri"/>
             <w:noProof/>
             <w:sz w:val="22"/>
             <w:szCs w:val="22"/>
@@ -2594,11 +2493,20 @@
     <w:p>
       <w:pPr>
         <w:pStyle w:val="Title"/>
-      </w:pPr>
-      <w:r>
+        <w:rPr>
+          <w:rFonts w:ascii="Times New Roman" w:hAnsi="Times New Roman"/>
+        </w:rPr>
+      </w:pPr>
+      <w:r>
+        <w:rPr>
+          <w:rFonts w:ascii="Times New Roman" w:hAnsi="Times New Roman"/>
+        </w:rPr>
         <w:br w:type="page"/>
       </w:r>
       <w:r>
+        <w:rPr>
+          <w:rFonts w:ascii="Times New Roman" w:hAnsi="Times New Roman"/>
+        </w:rPr>
         <w:lastRenderedPageBreak/>
         <w:t>System Design Document</w:t>
       </w:r>
@@ -2625,9 +2533,15 @@
           <w:ilvl w:val="0"/>
           <w:numId w:val="2"/>
         </w:numPr>
+        <w:rPr>
+          <w:rFonts w:ascii="Times New Roman" w:hAnsi="Times New Roman"/>
+        </w:rPr>
       </w:pPr>
       <w:bookmarkStart w:id="1" w:name="_Toc530500649"/>
       <w:r>
+        <w:rPr>
+          <w:rFonts w:ascii="Times New Roman" w:hAnsi="Times New Roman"/>
+        </w:rPr>
         <w:t>INTRODUCTION</w:t>
       </w:r>
       <w:bookmarkEnd w:id="1"/>
@@ -2635,9 +2549,15 @@
     <w:p>
       <w:pPr>
         <w:pStyle w:val="Heading2"/>
+        <w:rPr>
+          <w:rFonts w:ascii="Times New Roman" w:hAnsi="Times New Roman"/>
+        </w:rPr>
       </w:pPr>
       <w:bookmarkStart w:id="2" w:name="_Toc530500650"/>
       <w:r>
+        <w:rPr>
+          <w:rFonts w:ascii="Times New Roman" w:hAnsi="Times New Roman"/>
+        </w:rPr>
         <w:t>Purpose and Scope</w:t>
       </w:r>
       <w:bookmarkEnd w:id="2"/>
@@ -2653,9 +2573,15 @@
     <w:p>
       <w:pPr>
         <w:pStyle w:val="Heading2"/>
+        <w:rPr>
+          <w:rFonts w:ascii="Times New Roman" w:hAnsi="Times New Roman"/>
+        </w:rPr>
       </w:pPr>
       <w:bookmarkStart w:id="3" w:name="_Toc530500651"/>
       <w:r>
+        <w:rPr>
+          <w:rFonts w:ascii="Times New Roman" w:hAnsi="Times New Roman"/>
+        </w:rPr>
         <w:t>Project Executive Summary</w:t>
       </w:r>
       <w:bookmarkEnd w:id="3"/>
@@ -2694,9 +2620,15 @@
     <w:p>
       <w:pPr>
         <w:pStyle w:val="Heading3"/>
+        <w:rPr>
+          <w:rFonts w:ascii="Times New Roman" w:hAnsi="Times New Roman"/>
+        </w:rPr>
       </w:pPr>
       <w:bookmarkStart w:id="4" w:name="_Toc530500652"/>
       <w:r>
+        <w:rPr>
+          <w:rFonts w:ascii="Times New Roman" w:hAnsi="Times New Roman"/>
+        </w:rPr>
         <w:t>System Overview</w:t>
       </w:r>
       <w:bookmarkEnd w:id="4"/>
@@ -2744,7 +2676,7 @@
         <w:rPr>
           <w:bCs/>
         </w:rPr>
-        <w:t xml:space="preserve"> The system takes input from the user on what the drone swarm needs to do. The system then simulates the drone swarm flying to and accomplishing the given mission. The user receives data from the simulated drones which appears on the screen. This data is saved for future use. </w:t>
+        <w:t xml:space="preserve"> The system takes input from the user on what the drone swarm needs to do. The system then simulates the drone swarm flying to and accomplishing the given mission. The user receives data from the simulated drones which appear on the screen. This data is saved for future use. </w:t>
       </w:r>
     </w:p>
     <w:p>
@@ -2787,9 +2719,15 @@
     <w:p>
       <w:pPr>
         <w:pStyle w:val="Heading3"/>
+        <w:rPr>
+          <w:rFonts w:ascii="Times New Roman" w:hAnsi="Times New Roman"/>
+        </w:rPr>
       </w:pPr>
       <w:bookmarkStart w:id="5" w:name="_Toc530500653"/>
       <w:r>
+        <w:rPr>
+          <w:rFonts w:ascii="Times New Roman" w:hAnsi="Times New Roman"/>
+        </w:rPr>
         <w:t>Design Constraints</w:t>
       </w:r>
       <w:bookmarkEnd w:id="5"/>
@@ -2843,9 +2781,15 @@
     <w:p>
       <w:pPr>
         <w:pStyle w:val="Heading3"/>
+        <w:rPr>
+          <w:rFonts w:ascii="Times New Roman" w:hAnsi="Times New Roman"/>
+        </w:rPr>
       </w:pPr>
       <w:bookmarkStart w:id="6" w:name="_Toc530500654"/>
       <w:r>
+        <w:rPr>
+          <w:rFonts w:ascii="Times New Roman" w:hAnsi="Times New Roman"/>
+        </w:rPr>
         <w:t>Future Contingencies</w:t>
       </w:r>
       <w:bookmarkEnd w:id="6"/>
@@ -2875,9 +2819,15 @@
     <w:p>
       <w:pPr>
         <w:pStyle w:val="Heading2"/>
+        <w:rPr>
+          <w:rFonts w:ascii="Times New Roman" w:hAnsi="Times New Roman"/>
+        </w:rPr>
       </w:pPr>
       <w:bookmarkStart w:id="7" w:name="_Toc530500655"/>
       <w:r>
+        <w:rPr>
+          <w:rFonts w:ascii="Times New Roman" w:hAnsi="Times New Roman"/>
+        </w:rPr>
         <w:t>Document Organization</w:t>
       </w:r>
       <w:bookmarkEnd w:id="7"/>
@@ -2934,9 +2884,15 @@
     <w:p>
       <w:pPr>
         <w:pStyle w:val="Heading2"/>
+        <w:rPr>
+          <w:rFonts w:ascii="Times New Roman" w:hAnsi="Times New Roman"/>
+        </w:rPr>
       </w:pPr>
       <w:bookmarkStart w:id="8" w:name="_Toc530500656"/>
       <w:r>
+        <w:rPr>
+          <w:rFonts w:ascii="Times New Roman" w:hAnsi="Times New Roman"/>
+        </w:rPr>
         <w:t>Project References</w:t>
       </w:r>
       <w:bookmarkEnd w:id="8"/>
@@ -2966,9 +2922,15 @@
     <w:p>
       <w:pPr>
         <w:pStyle w:val="Heading2"/>
+        <w:rPr>
+          <w:rFonts w:ascii="Times New Roman" w:hAnsi="Times New Roman"/>
+        </w:rPr>
       </w:pPr>
       <w:bookmarkStart w:id="9" w:name="_Toc530500657"/>
       <w:r>
+        <w:rPr>
+          <w:rFonts w:ascii="Times New Roman" w:hAnsi="Times New Roman"/>
+        </w:rPr>
         <w:lastRenderedPageBreak/>
         <w:t>Glossary</w:t>
       </w:r>
@@ -2999,9 +2961,15 @@
     <w:p>
       <w:pPr>
         <w:pStyle w:val="Heading1"/>
+        <w:rPr>
+          <w:rFonts w:ascii="Times New Roman" w:hAnsi="Times New Roman"/>
+        </w:rPr>
       </w:pPr>
       <w:bookmarkStart w:id="10" w:name="_Toc530500658"/>
       <w:r>
+        <w:rPr>
+          <w:rFonts w:ascii="Times New Roman" w:hAnsi="Times New Roman"/>
+        </w:rPr>
         <w:t>SYSTEM ARCHITECTURE</w:t>
       </w:r>
       <w:bookmarkEnd w:id="10"/>
@@ -3043,9 +3011,15 @@
     <w:p>
       <w:pPr>
         <w:pStyle w:val="Heading2"/>
+        <w:rPr>
+          <w:rFonts w:ascii="Times New Roman" w:hAnsi="Times New Roman"/>
+        </w:rPr>
       </w:pPr>
       <w:bookmarkStart w:id="11" w:name="_Toc530500659"/>
       <w:r>
+        <w:rPr>
+          <w:rFonts w:ascii="Times New Roman" w:hAnsi="Times New Roman"/>
+        </w:rPr>
         <w:t>System Hardware Architecture</w:t>
       </w:r>
       <w:bookmarkEnd w:id="11"/>
@@ -3087,9 +3061,15 @@
     <w:p>
       <w:pPr>
         <w:pStyle w:val="Heading2"/>
+        <w:rPr>
+          <w:rFonts w:ascii="Times New Roman" w:hAnsi="Times New Roman"/>
+        </w:rPr>
       </w:pPr>
       <w:bookmarkStart w:id="12" w:name="_Toc530500660"/>
       <w:r>
+        <w:rPr>
+          <w:rFonts w:ascii="Times New Roman" w:hAnsi="Times New Roman"/>
+        </w:rPr>
         <w:t>System Software Architecture</w:t>
       </w:r>
       <w:bookmarkEnd w:id="12"/>
@@ -3108,9 +3088,15 @@
     <w:p>
       <w:pPr>
         <w:pStyle w:val="Heading2"/>
+        <w:rPr>
+          <w:rFonts w:ascii="Times New Roman" w:hAnsi="Times New Roman"/>
+        </w:rPr>
       </w:pPr>
       <w:bookmarkStart w:id="13" w:name="_Toc530500661"/>
       <w:r>
+        <w:rPr>
+          <w:rFonts w:ascii="Times New Roman" w:hAnsi="Times New Roman"/>
+        </w:rPr>
         <w:t>Internal Communications Architecture</w:t>
       </w:r>
       <w:bookmarkEnd w:id="13"/>
@@ -3140,9 +3126,15 @@
     <w:p>
       <w:pPr>
         <w:pStyle w:val="Heading1"/>
+        <w:rPr>
+          <w:rFonts w:ascii="Times New Roman" w:hAnsi="Times New Roman"/>
+        </w:rPr>
       </w:pPr>
       <w:bookmarkStart w:id="14" w:name="_Toc530500662"/>
       <w:r>
+        <w:rPr>
+          <w:rFonts w:ascii="Times New Roman" w:hAnsi="Times New Roman"/>
+        </w:rPr>
         <w:t>HUMAN-MACHINE INTERFACE</w:t>
       </w:r>
       <w:bookmarkEnd w:id="14"/>
@@ -3178,9 +3170,15 @@
     <w:p>
       <w:pPr>
         <w:pStyle w:val="Heading2"/>
+        <w:rPr>
+          <w:rFonts w:ascii="Times New Roman" w:hAnsi="Times New Roman"/>
+        </w:rPr>
       </w:pPr>
       <w:bookmarkStart w:id="15" w:name="_Toc530500663"/>
       <w:r>
+        <w:rPr>
+          <w:rFonts w:ascii="Times New Roman" w:hAnsi="Times New Roman"/>
+        </w:rPr>
         <w:t>Inputs</w:t>
       </w:r>
       <w:bookmarkEnd w:id="15"/>
@@ -3196,9 +3194,15 @@
     <w:p>
       <w:pPr>
         <w:pStyle w:val="Heading2"/>
+        <w:rPr>
+          <w:rFonts w:ascii="Times New Roman" w:hAnsi="Times New Roman"/>
+        </w:rPr>
       </w:pPr>
       <w:bookmarkStart w:id="16" w:name="_Toc530500664"/>
       <w:r>
+        <w:rPr>
+          <w:rFonts w:ascii="Times New Roman" w:hAnsi="Times New Roman"/>
+        </w:rPr>
         <w:t>Outputs</w:t>
       </w:r>
       <w:bookmarkEnd w:id="16"/>
@@ -3217,9 +3221,15 @@
     <w:p>
       <w:pPr>
         <w:pStyle w:val="Heading1"/>
+        <w:rPr>
+          <w:rFonts w:ascii="Times New Roman" w:hAnsi="Times New Roman"/>
+        </w:rPr>
       </w:pPr>
       <w:bookmarkStart w:id="17" w:name="_Toc530500665"/>
       <w:r>
+        <w:rPr>
+          <w:rFonts w:ascii="Times New Roman" w:hAnsi="Times New Roman"/>
+        </w:rPr>
         <w:t>DETAILED DESIGN</w:t>
       </w:r>
       <w:bookmarkEnd w:id="17"/>
@@ -3249,9 +3259,15 @@
     <w:p>
       <w:pPr>
         <w:pStyle w:val="Heading2"/>
+        <w:rPr>
+          <w:rFonts w:ascii="Times New Roman" w:hAnsi="Times New Roman"/>
+        </w:rPr>
       </w:pPr>
       <w:bookmarkStart w:id="18" w:name="_Toc530500666"/>
       <w:r>
+        <w:rPr>
+          <w:rFonts w:ascii="Times New Roman" w:hAnsi="Times New Roman"/>
+        </w:rPr>
         <w:lastRenderedPageBreak/>
         <w:t>Hardware Detailed Design</w:t>
       </w:r>
@@ -3298,9 +3314,15 @@
     <w:p>
       <w:pPr>
         <w:pStyle w:val="Heading2"/>
+        <w:rPr>
+          <w:rFonts w:ascii="Times New Roman" w:hAnsi="Times New Roman"/>
+        </w:rPr>
       </w:pPr>
       <w:bookmarkStart w:id="19" w:name="_Toc530500667"/>
       <w:r>
+        <w:rPr>
+          <w:rFonts w:ascii="Times New Roman" w:hAnsi="Times New Roman"/>
+        </w:rPr>
         <w:t>Software Detailed Design</w:t>
       </w:r>
       <w:bookmarkEnd w:id="19"/>
@@ -3328,21 +3350,47 @@
         <w:t xml:space="preserve">receives mission assignments and position updates. The payload sends the measured data into the system as well. Ground control receives the drone and mission statuses as well as the payload data from the system. Ground control transmits the mission data into the system as well. </w:t>
       </w:r>
       <w:r>
-        <w:t xml:space="preserve">Figure 3 provides a more in depth diagram at the inner workings of how the data is transferred through the system. </w:t>
+        <w:t xml:space="preserve">Figure 3 provides a more </w:t>
+      </w:r>
+      <w:r>
+        <w:t>in-depth</w:t>
+      </w:r>
+      <w:r>
+        <w:t xml:space="preserve"> diagram </w:t>
+      </w:r>
+      <w:r>
+        <w:t>of</w:t>
+      </w:r>
+      <w:r>
+        <w:t xml:space="preserve"> the inner workings of how the data is transferred through the system. </w:t>
       </w:r>
       <w:r>
         <w:t xml:space="preserve">The swarm algorithm process takes in the drone positions and provides the adjustments needed for those drone positions. It also transmits the mission to the drone swarm. </w:t>
       </w:r>
       <w:r>
-        <w:t>The payload data store stores the payload data that is transmitted into the system. The ground control draws the data out of this data store to display to the user. The process status process takes in the drone and mission statuses from the drone swarm and processes and relays that information to be displayed to the user in ground control. Using these three figures one can get an in depth idea of the system modules, the use cases, and the data flow through the system.</w:t>
+        <w:t xml:space="preserve">The payload data store stores the payload data that is transmitted into the system. The ground control draws the data out of this data store to display to the user. The process status process takes in the drone and mission statuses from the drone swarm and processes and relays that information to be displayed to the user in ground control. Using these three figures one can get an </w:t>
+      </w:r>
+      <w:proofErr w:type="gramStart"/>
+      <w:r>
+        <w:t>in depth</w:t>
+      </w:r>
+      <w:proofErr w:type="gramEnd"/>
+      <w:r>
+        <w:t xml:space="preserve"> idea of the system modules, the use cases, and the data flow through the system.</w:t>
       </w:r>
     </w:p>
     <w:p>
       <w:pPr>
         <w:pStyle w:val="Heading2"/>
+        <w:rPr>
+          <w:rFonts w:ascii="Times New Roman" w:hAnsi="Times New Roman"/>
+        </w:rPr>
       </w:pPr>
       <w:bookmarkStart w:id="20" w:name="_Toc530500668"/>
       <w:r>
+        <w:rPr>
+          <w:rFonts w:ascii="Times New Roman" w:hAnsi="Times New Roman"/>
+        </w:rPr>
         <w:t>Internal Communications Detailed Design</w:t>
       </w:r>
       <w:bookmarkEnd w:id="20"/>
@@ -3363,9 +3411,15 @@
     <w:p>
       <w:pPr>
         <w:pStyle w:val="Heading1"/>
+        <w:rPr>
+          <w:rFonts w:ascii="Times New Roman" w:hAnsi="Times New Roman"/>
+        </w:rPr>
       </w:pPr>
       <w:bookmarkStart w:id="21" w:name="_Toc530500669"/>
       <w:r>
+        <w:rPr>
+          <w:rFonts w:ascii="Times New Roman" w:hAnsi="Times New Roman"/>
+        </w:rPr>
         <w:t>EXTERNAL INTERFACES</w:t>
       </w:r>
       <w:bookmarkEnd w:id="21"/>
@@ -3395,9 +3449,15 @@
     <w:p>
       <w:pPr>
         <w:pStyle w:val="Heading2"/>
+        <w:rPr>
+          <w:rFonts w:ascii="Times New Roman" w:hAnsi="Times New Roman"/>
+        </w:rPr>
       </w:pPr>
       <w:bookmarkStart w:id="22" w:name="_Toc530500670"/>
       <w:r>
+        <w:rPr>
+          <w:rFonts w:ascii="Times New Roman" w:hAnsi="Times New Roman"/>
+        </w:rPr>
         <w:t>Interface Architecture</w:t>
       </w:r>
       <w:bookmarkEnd w:id="22"/>
@@ -3427,9 +3487,15 @@
     <w:p>
       <w:pPr>
         <w:pStyle w:val="Heading2"/>
+        <w:rPr>
+          <w:rFonts w:ascii="Times New Roman" w:hAnsi="Times New Roman"/>
+        </w:rPr>
       </w:pPr>
       <w:bookmarkStart w:id="23" w:name="_Toc530500671"/>
       <w:r>
+        <w:rPr>
+          <w:rFonts w:ascii="Times New Roman" w:hAnsi="Times New Roman"/>
+        </w:rPr>
         <w:t>Interface Detailed Design</w:t>
       </w:r>
       <w:bookmarkEnd w:id="23"/>
@@ -3459,9 +3525,15 @@
     <w:p>
       <w:pPr>
         <w:pStyle w:val="Heading1"/>
+        <w:rPr>
+          <w:rFonts w:ascii="Times New Roman" w:hAnsi="Times New Roman"/>
+        </w:rPr>
       </w:pPr>
       <w:bookmarkStart w:id="24" w:name="_Toc530500672"/>
       <w:r>
+        <w:rPr>
+          <w:rFonts w:ascii="Times New Roman" w:hAnsi="Times New Roman"/>
+        </w:rPr>
         <w:t>SYSTEM INTEGRITY CONTROLS</w:t>
       </w:r>
       <w:bookmarkEnd w:id="24"/>
@@ -3488,8 +3560,14 @@
     <w:p>
       <w:pPr>
         <w:pStyle w:val="Heading1"/>
-      </w:pPr>
-      <w:r>
+        <w:rPr>
+          <w:rFonts w:ascii="Times New Roman" w:hAnsi="Times New Roman"/>
+        </w:rPr>
+      </w:pPr>
+      <w:r>
+        <w:rPr>
+          <w:rFonts w:ascii="Times New Roman" w:hAnsi="Times New Roman"/>
+        </w:rPr>
         <w:lastRenderedPageBreak/>
         <w:t>APPENDIX A</w:t>
       </w:r>
@@ -3497,8 +3575,14 @@
     <w:p>
       <w:pPr>
         <w:pStyle w:val="Heading2"/>
-      </w:pPr>
-      <w:r>
+        <w:rPr>
+          <w:rFonts w:ascii="Times New Roman" w:hAnsi="Times New Roman"/>
+        </w:rPr>
+      </w:pPr>
+      <w:r>
+        <w:rPr>
+          <w:rFonts w:ascii="Times New Roman" w:hAnsi="Times New Roman"/>
+        </w:rPr>
         <w:t>Use Case – Figure 1</w:t>
       </w:r>
     </w:p>
@@ -3567,9 +3651,13 @@
     <w:p>
       <w:pPr>
         <w:pStyle w:val="Heading2"/>
-      </w:pPr>
-      <w:r>
-        <w:rPr>
+        <w:rPr>
+          <w:rFonts w:ascii="Times New Roman" w:hAnsi="Times New Roman"/>
+        </w:rPr>
+      </w:pPr>
+      <w:r>
+        <w:rPr>
+          <w:rFonts w:ascii="Times New Roman" w:hAnsi="Times New Roman"/>
           <w:noProof/>
         </w:rPr>
         <w:lastRenderedPageBreak/>
@@ -3630,14 +3718,23 @@
         </w:drawing>
       </w:r>
       <w:r>
+        <w:rPr>
+          <w:rFonts w:ascii="Times New Roman" w:hAnsi="Times New Roman"/>
+        </w:rPr>
         <w:t>Data Flow Diagram Level 0 – Figure 2</w:t>
       </w:r>
     </w:p>
     <w:p>
       <w:pPr>
         <w:pStyle w:val="Heading2"/>
-      </w:pPr>
-      <w:r>
+        <w:rPr>
+          <w:rFonts w:ascii="Times New Roman" w:hAnsi="Times New Roman"/>
+        </w:rPr>
+      </w:pPr>
+      <w:r>
+        <w:rPr>
+          <w:rFonts w:ascii="Times New Roman" w:hAnsi="Times New Roman"/>
+        </w:rPr>
         <w:t>Data Flow Diagram Level 1 – Figure 3</w:t>
       </w:r>
     </w:p>
@@ -5426,6 +5523,15 @@
 </file>
 
 <file path=customXml/item1.xml><?xml version="1.0" encoding="utf-8"?>
+<?mso-contentType ?>
+<FormTemplates xmlns="http://schemas.microsoft.com/sharepoint/v3/contenttype/forms">
+  <Display>DocumentLibraryForm</Display>
+  <Edit>DocumentLibraryForm</Edit>
+  <New>DocumentLibraryForm</New>
+</FormTemplates>
+</file>
+
+<file path=customXml/item2.xml><?xml version="1.0" encoding="utf-8"?>
 <p:properties xmlns:p="http://schemas.microsoft.com/office/2006/metadata/properties" xmlns:xsi="http://www.w3.org/2001/XMLSchema-instance" xmlns:pc="http://schemas.microsoft.com/office/infopath/2007/PartnerControls">
   <documentManagement>
     <PublishingExpirationDate xmlns="http://schemas.microsoft.com/sharepoint/v3" xsi:nil="true"/>
@@ -5434,16 +5540,15 @@
 </p:properties>
 </file>
 
-<file path=customXml/item2.xml><?xml version="1.0" encoding="utf-8"?>
-<?mso-contentType ?>
-<FormTemplates xmlns="http://schemas.microsoft.com/sharepoint/v3/contenttype/forms">
-  <Display>DocumentLibraryForm</Display>
-  <Edit>DocumentLibraryForm</Edit>
-  <New>DocumentLibraryForm</New>
-</FormTemplates>
+<file path=customXml/item3.xml><?xml version="1.0" encoding="utf-8"?>
+<LongProperties xmlns="http://schemas.microsoft.com/office/2006/metadata/longProperties"/>
 </file>
 
-<file path=customXml/item3.xml><?xml version="1.0" encoding="utf-8"?>
+<file path=customXml/item4.xml><?xml version="1.0" encoding="utf-8"?>
+<b:Sources xmlns:b="http://schemas.openxmlformats.org/officeDocument/2006/bibliography" xmlns="http://schemas.openxmlformats.org/officeDocument/2006/bibliography" SelectedStyle="\APASixthEditionOfficeOnline.xsl" StyleName="APA" Version="6"/>
+</file>
+
+<file path=customXml/item5.xml><?xml version="1.0" encoding="utf-8"?>
 <ct:contentTypeSchema xmlns:ct="http://schemas.microsoft.com/office/2006/metadata/contentType" xmlns:ma="http://schemas.microsoft.com/office/2006/metadata/properties/metaAttributes" ct:_="" ma:_="" ma:contentTypeName="Document" ma:contentTypeID="0x010100AC379FE74CBB824BA30FF252F9A169B9" ma:contentTypeVersion="4" ma:contentTypeDescription="Create a new document." ma:contentTypeScope="" ma:versionID="76ad5c93e05f342b4d69f6a6bcd4aba1">
   <xsd:schema xmlns:xsd="http://www.w3.org/2001/XMLSchema" xmlns:xs="http://www.w3.org/2001/XMLSchema" xmlns:p="http://schemas.microsoft.com/office/2006/metadata/properties" xmlns:ns1="http://schemas.microsoft.com/sharepoint/v3" targetNamespace="http://schemas.microsoft.com/office/2006/metadata/properties" ma:root="true" ma:fieldsID="cf8703db63a19d547a63b1231118b271" ns1:_="">
     <xsd:import namespace="http://schemas.microsoft.com/sharepoint/v3"/>
@@ -5575,15 +5680,15 @@
 </ct:contentTypeSchema>
 </file>
 
-<file path=customXml/item4.xml><?xml version="1.0" encoding="utf-8"?>
-<b:Sources xmlns:b="http://schemas.openxmlformats.org/officeDocument/2006/bibliography" xmlns="http://schemas.openxmlformats.org/officeDocument/2006/bibliography" SelectedStyle="\APASixthEditionOfficeOnline.xsl" StyleName="APA" Version="6"/>
+<file path=customXml/itemProps1.xml><?xml version="1.0" encoding="utf-8"?>
+<ds:datastoreItem xmlns:ds="http://schemas.openxmlformats.org/officeDocument/2006/customXml" ds:itemID="{F8DC3361-DE5C-43C5-8322-99BF5B60812B}">
+  <ds:schemaRefs>
+    <ds:schemaRef ds:uri="http://schemas.microsoft.com/sharepoint/v3/contenttype/forms"/>
+  </ds:schemaRefs>
+</ds:datastoreItem>
 </file>
 
-<file path=customXml/item5.xml><?xml version="1.0" encoding="utf-8"?>
-<LongProperties xmlns="http://schemas.microsoft.com/office/2006/metadata/longProperties"/>
-</file>
-
-<file path=customXml/itemProps1.xml><?xml version="1.0" encoding="utf-8"?>
+<file path=customXml/itemProps2.xml><?xml version="1.0" encoding="utf-8"?>
 <ds:datastoreItem xmlns:ds="http://schemas.openxmlformats.org/officeDocument/2006/customXml" ds:itemID="{50703EB2-5FD3-4E16-8E25-A5253F638B03}">
   <ds:schemaRefs>
     <ds:schemaRef ds:uri="http://schemas.microsoft.com/office/2006/metadata/properties"/>
@@ -5593,15 +5698,23 @@
 </ds:datastoreItem>
 </file>
 
-<file path=customXml/itemProps2.xml><?xml version="1.0" encoding="utf-8"?>
-<ds:datastoreItem xmlns:ds="http://schemas.openxmlformats.org/officeDocument/2006/customXml" ds:itemID="{F8DC3361-DE5C-43C5-8322-99BF5B60812B}">
+<file path=customXml/itemProps3.xml><?xml version="1.0" encoding="utf-8"?>
+<ds:datastoreItem xmlns:ds="http://schemas.openxmlformats.org/officeDocument/2006/customXml" ds:itemID="{54C5286A-4ED2-4763-80D2-43241F3799E8}">
   <ds:schemaRefs>
-    <ds:schemaRef ds:uri="http://schemas.microsoft.com/sharepoint/v3/contenttype/forms"/>
+    <ds:schemaRef ds:uri="http://schemas.microsoft.com/office/2006/metadata/longProperties"/>
   </ds:schemaRefs>
 </ds:datastoreItem>
 </file>
 
-<file path=customXml/itemProps3.xml><?xml version="1.0" encoding="utf-8"?>
+<file path=customXml/itemProps4.xml><?xml version="1.0" encoding="utf-8"?>
+<ds:datastoreItem xmlns:ds="http://schemas.openxmlformats.org/officeDocument/2006/customXml" ds:itemID="{635E5324-A223-45B4-9176-6DA0815325D3}">
+  <ds:schemaRefs>
+    <ds:schemaRef ds:uri="http://schemas.openxmlformats.org/officeDocument/2006/bibliography"/>
+  </ds:schemaRefs>
+</ds:datastoreItem>
+</file>
+
+<file path=customXml/itemProps5.xml><?xml version="1.0" encoding="utf-8"?>
 <ds:datastoreItem xmlns:ds="http://schemas.openxmlformats.org/officeDocument/2006/customXml" ds:itemID="{DC4C473E-DCF6-4F23-8337-41AEB1C8615D}">
   <ds:schemaRefs>
     <ds:schemaRef ds:uri="http://schemas.microsoft.com/office/2006/metadata/contentType"/>
@@ -5617,20 +5730,4 @@
     <ds:schemaRef ds:uri="http://schemas.microsoft.com/internal/obd"/>
   </ds:schemaRefs>
 </ds:datastoreItem>
-</file>
-
-<file path=customXml/itemProps4.xml><?xml version="1.0" encoding="utf-8"?>
-<ds:datastoreItem xmlns:ds="http://schemas.openxmlformats.org/officeDocument/2006/customXml" ds:itemID="{635E5324-A223-45B4-9176-6DA0815325D3}">
-  <ds:schemaRefs>
-    <ds:schemaRef ds:uri="http://schemas.openxmlformats.org/officeDocument/2006/bibliography"/>
-  </ds:schemaRefs>
-</ds:datastoreItem>
-</file>
-
-<file path=customXml/itemProps5.xml><?xml version="1.0" encoding="utf-8"?>
-<ds:datastoreItem xmlns:ds="http://schemas.openxmlformats.org/officeDocument/2006/customXml" ds:itemID="{54C5286A-4ED2-4763-80D2-43241F3799E8}">
-  <ds:schemaRefs>
-    <ds:schemaRef ds:uri="http://schemas.microsoft.com/office/2006/metadata/longProperties"/>
-  </ds:schemaRefs>
-</ds:datastoreItem>
 </file>
</xml_diff>

<commit_message>
Adds Updated Use Case Model and Class Models to Appendix
</commit_message>
<xml_diff>
--- a/Deliverables/Aerial Swarm Simulator Design Document.docx
+++ b/Deliverables/Aerial Swarm Simulator Design Document.docx
@@ -3443,7 +3443,13 @@
         <w:rPr>
           <w:bCs/>
         </w:rPr>
-        <w:t>We have not thought about this yet.</w:t>
+        <w:t xml:space="preserve">We </w:t>
+      </w:r>
+      <w:r>
+        <w:rPr>
+          <w:bCs/>
+        </w:rPr>
+        <w:t>are not currently using external interfaces.</w:t>
       </w:r>
     </w:p>
     <w:p>
@@ -3472,16 +3478,23 @@
         <w:autoSpaceDN w:val="0"/>
         <w:adjustRightInd w:val="0"/>
         <w:spacing w:line="260" w:lineRule="exact"/>
-        <w:ind w:left="576"/>
-        <w:rPr>
-          <w:bCs/>
-        </w:rPr>
-      </w:pPr>
-      <w:r>
-        <w:rPr>
-          <w:bCs/>
-        </w:rPr>
-        <w:t>We have not thought about this yet.</w:t>
+        <w:ind w:left="432"/>
+        <w:rPr>
+          <w:bCs/>
+        </w:rPr>
+      </w:pPr>
+      <w:bookmarkStart w:id="23" w:name="_Toc530500671"/>
+      <w:r>
+        <w:rPr>
+          <w:bCs/>
+        </w:rPr>
+        <w:t xml:space="preserve">We </w:t>
+      </w:r>
+      <w:r>
+        <w:rPr>
+          <w:bCs/>
+        </w:rPr>
+        <w:t>are not currently using external interfaces.</w:t>
       </w:r>
     </w:p>
     <w:p>
@@ -3491,7 +3504,6 @@
           <w:rFonts w:ascii="Times New Roman" w:hAnsi="Times New Roman"/>
         </w:rPr>
       </w:pPr>
-      <w:bookmarkStart w:id="23" w:name="_Toc530500671"/>
       <w:r>
         <w:rPr>
           <w:rFonts w:ascii="Times New Roman" w:hAnsi="Times New Roman"/>
@@ -3510,16 +3522,23 @@
         <w:autoSpaceDN w:val="0"/>
         <w:adjustRightInd w:val="0"/>
         <w:spacing w:line="260" w:lineRule="exact"/>
-        <w:ind w:left="692"/>
-        <w:rPr>
-          <w:bCs/>
-        </w:rPr>
-      </w:pPr>
-      <w:r>
-        <w:rPr>
-          <w:bCs/>
-        </w:rPr>
-        <w:t>We have not thought about this yet.</w:t>
+        <w:ind w:left="432"/>
+        <w:rPr>
+          <w:bCs/>
+        </w:rPr>
+      </w:pPr>
+      <w:bookmarkStart w:id="24" w:name="_Toc530500672"/>
+      <w:r>
+        <w:rPr>
+          <w:bCs/>
+        </w:rPr>
+        <w:t xml:space="preserve">We </w:t>
+      </w:r>
+      <w:r>
+        <w:rPr>
+          <w:bCs/>
+        </w:rPr>
+        <w:t>are not currently using external interfaces.</w:t>
       </w:r>
     </w:p>
     <w:p>
@@ -3529,7 +3548,6 @@
           <w:rFonts w:ascii="Times New Roman" w:hAnsi="Times New Roman"/>
         </w:rPr>
       </w:pPr>
-      <w:bookmarkStart w:id="24" w:name="_Toc530500672"/>
       <w:r>
         <w:rPr>
           <w:rFonts w:ascii="Times New Roman" w:hAnsi="Times New Roman"/>
@@ -3592,18 +3610,10 @@
           <w:noProof/>
         </w:rPr>
         <w:drawing>
-          <wp:anchor distT="0" distB="0" distL="114300" distR="114300" simplePos="0" relativeHeight="251658240" behindDoc="0" locked="0" layoutInCell="1" allowOverlap="1" wp14:anchorId="270794D4" wp14:editId="686354C9">
-            <wp:simplePos x="0" y="0"/>
-            <wp:positionH relativeFrom="column">
-              <wp:posOffset>0</wp:posOffset>
-            </wp:positionH>
-            <wp:positionV relativeFrom="paragraph">
-              <wp:posOffset>-3810</wp:posOffset>
-            </wp:positionV>
-            <wp:extent cx="5553075" cy="5343525"/>
-            <wp:effectExtent l="0" t="0" r="9525" b="9525"/>
-            <wp:wrapTopAndBottom/>
-            <wp:docPr id="3" name="Picture 3" descr="Diagram&#10;&#10;Description automatically generated"/>
+          <wp:inline distT="0" distB="0" distL="0" distR="0" wp14:anchorId="20D0BB4C" wp14:editId="02C5AAC5">
+            <wp:extent cx="4775200" cy="3111500"/>
+            <wp:effectExtent l="0" t="0" r="0" b="0"/>
+            <wp:docPr id="9" name="Picture 9" descr="Diagram&#10;&#10;Description automatically generated"/>
             <wp:cNvGraphicFramePr>
               <a:graphicFrameLocks xmlns:a="http://schemas.openxmlformats.org/drawingml/2006/main" noChangeAspect="1"/>
             </wp:cNvGraphicFramePr>
@@ -3611,7 +3621,7 @@
               <a:graphicData uri="http://schemas.openxmlformats.org/drawingml/2006/picture">
                 <pic:pic xmlns:pic="http://schemas.openxmlformats.org/drawingml/2006/picture">
                   <pic:nvPicPr>
-                    <pic:cNvPr id="3" name="Picture 3" descr="Diagram&#10;&#10;Description automatically generated"/>
+                    <pic:cNvPr id="9" name="Picture 9" descr="Diagram&#10;&#10;Description automatically generated"/>
                     <pic:cNvPicPr/>
                   </pic:nvPicPr>
                   <pic:blipFill>
@@ -3629,7 +3639,7 @@
                   <pic:spPr>
                     <a:xfrm>
                       <a:off x="0" y="0"/>
-                      <a:ext cx="5553075" cy="5343525"/>
+                      <a:ext cx="4775200" cy="3111500"/>
                     </a:xfrm>
                     <a:prstGeom prst="rect">
                       <a:avLst/>
@@ -3638,13 +3648,7 @@
                 </pic:pic>
               </a:graphicData>
             </a:graphic>
-            <wp14:sizeRelH relativeFrom="page">
-              <wp14:pctWidth>0</wp14:pctWidth>
-            </wp14:sizeRelH>
-            <wp14:sizeRelV relativeFrom="page">
-              <wp14:pctHeight>0</wp14:pctHeight>
-            </wp14:sizeRelV>
-          </wp:anchor>
+          </wp:inline>
         </w:drawing>
       </w:r>
     </w:p>
@@ -3744,18 +3748,18 @@
           <w:noProof/>
         </w:rPr>
         <w:drawing>
-          <wp:anchor distT="0" distB="0" distL="114300" distR="114300" simplePos="0" relativeHeight="251660288" behindDoc="0" locked="0" layoutInCell="1" allowOverlap="1" wp14:anchorId="0419279A" wp14:editId="52C2A792">
+          <wp:anchor distT="0" distB="0" distL="114300" distR="114300" simplePos="0" relativeHeight="251663360" behindDoc="0" locked="0" layoutInCell="1" allowOverlap="1" wp14:anchorId="47FC53D8" wp14:editId="36295FE8">
             <wp:simplePos x="0" y="0"/>
             <wp:positionH relativeFrom="column">
               <wp:posOffset>0</wp:posOffset>
             </wp:positionH>
             <wp:positionV relativeFrom="paragraph">
-              <wp:posOffset>635</wp:posOffset>
+              <wp:posOffset>170815</wp:posOffset>
             </wp:positionV>
             <wp:extent cx="5943600" cy="2632075"/>
             <wp:effectExtent l="0" t="0" r="0" b="0"/>
             <wp:wrapSquare wrapText="bothSides"/>
-            <wp:docPr id="6" name="Picture 6" descr="Diagram&#10;&#10;Description automatically generated"/>
+            <wp:docPr id="1" name="Picture 1" descr="Diagram&#10;&#10;Description automatically generated"/>
             <wp:cNvGraphicFramePr>
               <a:graphicFrameLocks xmlns:a="http://schemas.openxmlformats.org/drawingml/2006/main" noChangeAspect="1"/>
             </wp:cNvGraphicFramePr>
@@ -3797,6 +3801,263 @@
               <wp14:pctHeight>0</wp14:pctHeight>
             </wp14:sizeRelV>
           </wp:anchor>
+        </w:drawing>
+      </w:r>
+    </w:p>
+    <w:p>
+      <w:pPr>
+        <w:pStyle w:val="Heading2"/>
+        <w:rPr>
+          <w:rFonts w:ascii="Times New Roman" w:hAnsi="Times New Roman"/>
+        </w:rPr>
+      </w:pPr>
+      <w:r>
+        <w:rPr>
+          <w:rFonts w:ascii="Times New Roman" w:hAnsi="Times New Roman"/>
+        </w:rPr>
+        <w:t>System Class Model</w:t>
+      </w:r>
+      <w:r>
+        <w:rPr>
+          <w:rFonts w:ascii="Times New Roman" w:hAnsi="Times New Roman"/>
+        </w:rPr>
+        <w:t xml:space="preserve"> – Figure </w:t>
+      </w:r>
+      <w:r>
+        <w:rPr>
+          <w:rFonts w:ascii="Times New Roman" w:hAnsi="Times New Roman"/>
+        </w:rPr>
+        <w:t>4</w:t>
+      </w:r>
+    </w:p>
+    <w:p>
+      <w:r>
+        <w:rPr>
+          <w:noProof/>
+        </w:rPr>
+        <w:drawing>
+          <wp:inline distT="0" distB="0" distL="0" distR="0" wp14:anchorId="0F69A4B5" wp14:editId="66974667">
+            <wp:extent cx="5943600" cy="1326515"/>
+            <wp:effectExtent l="0" t="0" r="0" b="0"/>
+            <wp:docPr id="2" name="Picture 2" descr="Chart, diagram, box and whisker chart&#10;&#10;Description automatically generated"/>
+            <wp:cNvGraphicFramePr>
+              <a:graphicFrameLocks xmlns:a="http://schemas.openxmlformats.org/drawingml/2006/main" noChangeAspect="1"/>
+            </wp:cNvGraphicFramePr>
+            <a:graphic xmlns:a="http://schemas.openxmlformats.org/drawingml/2006/main">
+              <a:graphicData uri="http://schemas.openxmlformats.org/drawingml/2006/picture">
+                <pic:pic xmlns:pic="http://schemas.openxmlformats.org/drawingml/2006/picture">
+                  <pic:nvPicPr>
+                    <pic:cNvPr id="2" name="Picture 2" descr="Chart, diagram, box and whisker chart&#10;&#10;Description automatically generated"/>
+                    <pic:cNvPicPr/>
+                  </pic:nvPicPr>
+                  <pic:blipFill>
+                    <a:blip r:embed="rId17" cstate="print">
+                      <a:extLst>
+                        <a:ext uri="{28A0092B-C50C-407E-A947-70E740481C1C}">
+                          <a14:useLocalDpi xmlns:a14="http://schemas.microsoft.com/office/drawing/2010/main" val="0"/>
+                        </a:ext>
+                      </a:extLst>
+                    </a:blip>
+                    <a:stretch>
+                      <a:fillRect/>
+                    </a:stretch>
+                  </pic:blipFill>
+                  <pic:spPr>
+                    <a:xfrm>
+                      <a:off x="0" y="0"/>
+                      <a:ext cx="5943600" cy="1326515"/>
+                    </a:xfrm>
+                    <a:prstGeom prst="rect">
+                      <a:avLst/>
+                    </a:prstGeom>
+                  </pic:spPr>
+                </pic:pic>
+              </a:graphicData>
+            </a:graphic>
+          </wp:inline>
+        </w:drawing>
+      </w:r>
+    </w:p>
+    <w:p>
+      <w:pPr>
+        <w:pStyle w:val="Heading2"/>
+        <w:rPr>
+          <w:rFonts w:ascii="Times New Roman" w:hAnsi="Times New Roman"/>
+        </w:rPr>
+      </w:pPr>
+      <w:r>
+        <w:rPr>
+          <w:rFonts w:ascii="Times New Roman" w:hAnsi="Times New Roman"/>
+        </w:rPr>
+        <w:lastRenderedPageBreak/>
+        <w:t xml:space="preserve">Subsystem </w:t>
+      </w:r>
+      <w:r>
+        <w:rPr>
+          <w:rFonts w:ascii="Times New Roman" w:hAnsi="Times New Roman"/>
+        </w:rPr>
+        <w:t>Class Model</w:t>
+      </w:r>
+      <w:r>
+        <w:rPr>
+          <w:rFonts w:ascii="Times New Roman" w:hAnsi="Times New Roman"/>
+        </w:rPr>
+        <w:t>s</w:t>
+      </w:r>
+      <w:r>
+        <w:rPr>
+          <w:rFonts w:ascii="Times New Roman" w:hAnsi="Times New Roman"/>
+        </w:rPr>
+        <w:t xml:space="preserve"> – Figure </w:t>
+      </w:r>
+      <w:r>
+        <w:rPr>
+          <w:rFonts w:ascii="Times New Roman" w:hAnsi="Times New Roman"/>
+        </w:rPr>
+        <w:t>5</w:t>
+      </w:r>
+    </w:p>
+    <w:p>
+      <w:r>
+        <w:rPr>
+          <w:noProof/>
+        </w:rPr>
+        <w:drawing>
+          <wp:inline distT="0" distB="0" distL="0" distR="0" wp14:anchorId="07019845" wp14:editId="2513CC1E">
+            <wp:extent cx="2730500" cy="1079500"/>
+            <wp:effectExtent l="0" t="0" r="0" b="0"/>
+            <wp:docPr id="5" name="Picture 5" descr="Diagram&#10;&#10;Description automatically generated"/>
+            <wp:cNvGraphicFramePr>
+              <a:graphicFrameLocks xmlns:a="http://schemas.openxmlformats.org/drawingml/2006/main" noChangeAspect="1"/>
+            </wp:cNvGraphicFramePr>
+            <a:graphic xmlns:a="http://schemas.openxmlformats.org/drawingml/2006/main">
+              <a:graphicData uri="http://schemas.openxmlformats.org/drawingml/2006/picture">
+                <pic:pic xmlns:pic="http://schemas.openxmlformats.org/drawingml/2006/picture">
+                  <pic:nvPicPr>
+                    <pic:cNvPr id="5" name="Picture 5" descr="Diagram&#10;&#10;Description automatically generated"/>
+                    <pic:cNvPicPr/>
+                  </pic:nvPicPr>
+                  <pic:blipFill>
+                    <a:blip r:embed="rId18">
+                      <a:extLst>
+                        <a:ext uri="{28A0092B-C50C-407E-A947-70E740481C1C}">
+                          <a14:useLocalDpi xmlns:a14="http://schemas.microsoft.com/office/drawing/2010/main" val="0"/>
+                        </a:ext>
+                      </a:extLst>
+                    </a:blip>
+                    <a:stretch>
+                      <a:fillRect/>
+                    </a:stretch>
+                  </pic:blipFill>
+                  <pic:spPr>
+                    <a:xfrm>
+                      <a:off x="0" y="0"/>
+                      <a:ext cx="2730500" cy="1079500"/>
+                    </a:xfrm>
+                    <a:prstGeom prst="rect">
+                      <a:avLst/>
+                    </a:prstGeom>
+                  </pic:spPr>
+                </pic:pic>
+              </a:graphicData>
+            </a:graphic>
+          </wp:inline>
+        </w:drawing>
+      </w:r>
+    </w:p>
+    <w:p>
+      <w:r>
+        <w:rPr>
+          <w:noProof/>
+        </w:rPr>
+        <w:drawing>
+          <wp:inline distT="0" distB="0" distL="0" distR="0" wp14:anchorId="0E8AE341" wp14:editId="7A446A5E">
+            <wp:extent cx="4953000" cy="3302000"/>
+            <wp:effectExtent l="0" t="0" r="0" b="0"/>
+            <wp:docPr id="7" name="Picture 7" descr="Diagram&#10;&#10;Description automatically generated"/>
+            <wp:cNvGraphicFramePr>
+              <a:graphicFrameLocks xmlns:a="http://schemas.openxmlformats.org/drawingml/2006/main" noChangeAspect="1"/>
+            </wp:cNvGraphicFramePr>
+            <a:graphic xmlns:a="http://schemas.openxmlformats.org/drawingml/2006/main">
+              <a:graphicData uri="http://schemas.openxmlformats.org/drawingml/2006/picture">
+                <pic:pic xmlns:pic="http://schemas.openxmlformats.org/drawingml/2006/picture">
+                  <pic:nvPicPr>
+                    <pic:cNvPr id="7" name="Picture 7" descr="Diagram&#10;&#10;Description automatically generated"/>
+                    <pic:cNvPicPr/>
+                  </pic:nvPicPr>
+                  <pic:blipFill>
+                    <a:blip r:embed="rId19">
+                      <a:extLst>
+                        <a:ext uri="{28A0092B-C50C-407E-A947-70E740481C1C}">
+                          <a14:useLocalDpi xmlns:a14="http://schemas.microsoft.com/office/drawing/2010/main" val="0"/>
+                        </a:ext>
+                      </a:extLst>
+                    </a:blip>
+                    <a:stretch>
+                      <a:fillRect/>
+                    </a:stretch>
+                  </pic:blipFill>
+                  <pic:spPr>
+                    <a:xfrm>
+                      <a:off x="0" y="0"/>
+                      <a:ext cx="4953000" cy="3302000"/>
+                    </a:xfrm>
+                    <a:prstGeom prst="rect">
+                      <a:avLst/>
+                    </a:prstGeom>
+                  </pic:spPr>
+                </pic:pic>
+              </a:graphicData>
+            </a:graphic>
+          </wp:inline>
+        </w:drawing>
+      </w:r>
+    </w:p>
+    <w:p>
+      <w:r>
+        <w:rPr>
+          <w:noProof/>
+        </w:rPr>
+        <w:drawing>
+          <wp:inline distT="0" distB="0" distL="0" distR="0" wp14:anchorId="54945729" wp14:editId="5D629029">
+            <wp:extent cx="5270500" cy="952500"/>
+            <wp:effectExtent l="0" t="0" r="0" b="0"/>
+            <wp:docPr id="8" name="Picture 8" descr="Diagram&#10;&#10;Description automatically generated"/>
+            <wp:cNvGraphicFramePr>
+              <a:graphicFrameLocks xmlns:a="http://schemas.openxmlformats.org/drawingml/2006/main" noChangeAspect="1"/>
+            </wp:cNvGraphicFramePr>
+            <a:graphic xmlns:a="http://schemas.openxmlformats.org/drawingml/2006/main">
+              <a:graphicData uri="http://schemas.openxmlformats.org/drawingml/2006/picture">
+                <pic:pic xmlns:pic="http://schemas.openxmlformats.org/drawingml/2006/picture">
+                  <pic:nvPicPr>
+                    <pic:cNvPr id="8" name="Picture 8" descr="Diagram&#10;&#10;Description automatically generated"/>
+                    <pic:cNvPicPr/>
+                  </pic:nvPicPr>
+                  <pic:blipFill>
+                    <a:blip r:embed="rId20">
+                      <a:extLst>
+                        <a:ext uri="{28A0092B-C50C-407E-A947-70E740481C1C}">
+                          <a14:useLocalDpi xmlns:a14="http://schemas.microsoft.com/office/drawing/2010/main" val="0"/>
+                        </a:ext>
+                      </a:extLst>
+                    </a:blip>
+                    <a:stretch>
+                      <a:fillRect/>
+                    </a:stretch>
+                  </pic:blipFill>
+                  <pic:spPr>
+                    <a:xfrm>
+                      <a:off x="0" y="0"/>
+                      <a:ext cx="5270500" cy="952500"/>
+                    </a:xfrm>
+                    <a:prstGeom prst="rect">
+                      <a:avLst/>
+                    </a:prstGeom>
+                  </pic:spPr>
+                </pic:pic>
+              </a:graphicData>
+            </a:graphic>
+          </wp:inline>
         </w:drawing>
       </w:r>
     </w:p>
@@ -5523,32 +5784,6 @@
 </file>
 
 <file path=customXml/item1.xml><?xml version="1.0" encoding="utf-8"?>
-<?mso-contentType ?>
-<FormTemplates xmlns="http://schemas.microsoft.com/sharepoint/v3/contenttype/forms">
-  <Display>DocumentLibraryForm</Display>
-  <Edit>DocumentLibraryForm</Edit>
-  <New>DocumentLibraryForm</New>
-</FormTemplates>
-</file>
-
-<file path=customXml/item2.xml><?xml version="1.0" encoding="utf-8"?>
-<p:properties xmlns:p="http://schemas.microsoft.com/office/2006/metadata/properties" xmlns:xsi="http://www.w3.org/2001/XMLSchema-instance" xmlns:pc="http://schemas.microsoft.com/office/infopath/2007/PartnerControls">
-  <documentManagement>
-    <PublishingExpirationDate xmlns="http://schemas.microsoft.com/sharepoint/v3" xsi:nil="true"/>
-    <PublishingStartDate xmlns="http://schemas.microsoft.com/sharepoint/v3" xsi:nil="true"/>
-  </documentManagement>
-</p:properties>
-</file>
-
-<file path=customXml/item3.xml><?xml version="1.0" encoding="utf-8"?>
-<LongProperties xmlns="http://schemas.microsoft.com/office/2006/metadata/longProperties"/>
-</file>
-
-<file path=customXml/item4.xml><?xml version="1.0" encoding="utf-8"?>
-<b:Sources xmlns:b="http://schemas.openxmlformats.org/officeDocument/2006/bibliography" xmlns="http://schemas.openxmlformats.org/officeDocument/2006/bibliography" SelectedStyle="\APASixthEditionOfficeOnline.xsl" StyleName="APA" Version="6"/>
-</file>
-
-<file path=customXml/item5.xml><?xml version="1.0" encoding="utf-8"?>
 <ct:contentTypeSchema xmlns:ct="http://schemas.microsoft.com/office/2006/metadata/contentType" xmlns:ma="http://schemas.microsoft.com/office/2006/metadata/properties/metaAttributes" ct:_="" ma:_="" ma:contentTypeName="Document" ma:contentTypeID="0x010100AC379FE74CBB824BA30FF252F9A169B9" ma:contentTypeVersion="4" ma:contentTypeDescription="Create a new document." ma:contentTypeScope="" ma:versionID="76ad5c93e05f342b4d69f6a6bcd4aba1">
   <xsd:schema xmlns:xsd="http://www.w3.org/2001/XMLSchema" xmlns:xs="http://www.w3.org/2001/XMLSchema" xmlns:p="http://schemas.microsoft.com/office/2006/metadata/properties" xmlns:ns1="http://schemas.microsoft.com/sharepoint/v3" targetNamespace="http://schemas.microsoft.com/office/2006/metadata/properties" ma:root="true" ma:fieldsID="cf8703db63a19d547a63b1231118b271" ns1:_="">
     <xsd:import namespace="http://schemas.microsoft.com/sharepoint/v3"/>
@@ -5680,41 +5915,33 @@
 </ct:contentTypeSchema>
 </file>
 
-<file path=customXml/itemProps1.xml><?xml version="1.0" encoding="utf-8"?>
-<ds:datastoreItem xmlns:ds="http://schemas.openxmlformats.org/officeDocument/2006/customXml" ds:itemID="{F8DC3361-DE5C-43C5-8322-99BF5B60812B}">
-  <ds:schemaRefs>
-    <ds:schemaRef ds:uri="http://schemas.microsoft.com/sharepoint/v3/contenttype/forms"/>
-  </ds:schemaRefs>
-</ds:datastoreItem>
+<file path=customXml/item2.xml><?xml version="1.0" encoding="utf-8"?>
+<b:Sources xmlns:b="http://schemas.openxmlformats.org/officeDocument/2006/bibliography" xmlns="http://schemas.openxmlformats.org/officeDocument/2006/bibliography" SelectedStyle="\APASixthEditionOfficeOnline.xsl" StyleName="APA" Version="6"/>
 </file>
 
-<file path=customXml/itemProps2.xml><?xml version="1.0" encoding="utf-8"?>
-<ds:datastoreItem xmlns:ds="http://schemas.openxmlformats.org/officeDocument/2006/customXml" ds:itemID="{50703EB2-5FD3-4E16-8E25-A5253F638B03}">
-  <ds:schemaRefs>
-    <ds:schemaRef ds:uri="http://schemas.microsoft.com/office/2006/metadata/properties"/>
-    <ds:schemaRef ds:uri="http://schemas.microsoft.com/office/infopath/2007/PartnerControls"/>
-    <ds:schemaRef ds:uri="http://schemas.microsoft.com/sharepoint/v3"/>
-  </ds:schemaRefs>
-</ds:datastoreItem>
+<file path=customXml/item3.xml><?xml version="1.0" encoding="utf-8"?>
+<LongProperties xmlns="http://schemas.microsoft.com/office/2006/metadata/longProperties"/>
 </file>
 
-<file path=customXml/itemProps3.xml><?xml version="1.0" encoding="utf-8"?>
-<ds:datastoreItem xmlns:ds="http://schemas.openxmlformats.org/officeDocument/2006/customXml" ds:itemID="{54C5286A-4ED2-4763-80D2-43241F3799E8}">
-  <ds:schemaRefs>
-    <ds:schemaRef ds:uri="http://schemas.microsoft.com/office/2006/metadata/longProperties"/>
-  </ds:schemaRefs>
-</ds:datastoreItem>
+<file path=customXml/item4.xml><?xml version="1.0" encoding="utf-8"?>
+<p:properties xmlns:p="http://schemas.microsoft.com/office/2006/metadata/properties" xmlns:xsi="http://www.w3.org/2001/XMLSchema-instance" xmlns:pc="http://schemas.microsoft.com/office/infopath/2007/PartnerControls">
+  <documentManagement>
+    <PublishingExpirationDate xmlns="http://schemas.microsoft.com/sharepoint/v3" xsi:nil="true"/>
+    <PublishingStartDate xmlns="http://schemas.microsoft.com/sharepoint/v3" xsi:nil="true"/>
+  </documentManagement>
+</p:properties>
 </file>
 
-<file path=customXml/itemProps4.xml><?xml version="1.0" encoding="utf-8"?>
-<ds:datastoreItem xmlns:ds="http://schemas.openxmlformats.org/officeDocument/2006/customXml" ds:itemID="{635E5324-A223-45B4-9176-6DA0815325D3}">
-  <ds:schemaRefs>
-    <ds:schemaRef ds:uri="http://schemas.openxmlformats.org/officeDocument/2006/bibliography"/>
-  </ds:schemaRefs>
-</ds:datastoreItem>
+<file path=customXml/item5.xml><?xml version="1.0" encoding="utf-8"?>
+<?mso-contentType ?>
+<FormTemplates xmlns="http://schemas.microsoft.com/sharepoint/v3/contenttype/forms">
+  <Display>DocumentLibraryForm</Display>
+  <Edit>DocumentLibraryForm</Edit>
+  <New>DocumentLibraryForm</New>
+</FormTemplates>
 </file>
 
-<file path=customXml/itemProps5.xml><?xml version="1.0" encoding="utf-8"?>
+<file path=customXml/itemProps1.xml><?xml version="1.0" encoding="utf-8"?>
 <ds:datastoreItem xmlns:ds="http://schemas.openxmlformats.org/officeDocument/2006/customXml" ds:itemID="{DC4C473E-DCF6-4F23-8337-41AEB1C8615D}">
   <ds:schemaRefs>
     <ds:schemaRef ds:uri="http://schemas.microsoft.com/office/2006/metadata/contentType"/>
@@ -5730,4 +5957,38 @@
     <ds:schemaRef ds:uri="http://schemas.microsoft.com/internal/obd"/>
   </ds:schemaRefs>
 </ds:datastoreItem>
+</file>
+
+<file path=customXml/itemProps2.xml><?xml version="1.0" encoding="utf-8"?>
+<ds:datastoreItem xmlns:ds="http://schemas.openxmlformats.org/officeDocument/2006/customXml" ds:itemID="{635E5324-A223-45B4-9176-6DA0815325D3}">
+  <ds:schemaRefs>
+    <ds:schemaRef ds:uri="http://schemas.openxmlformats.org/officeDocument/2006/bibliography"/>
+  </ds:schemaRefs>
+</ds:datastoreItem>
+</file>
+
+<file path=customXml/itemProps3.xml><?xml version="1.0" encoding="utf-8"?>
+<ds:datastoreItem xmlns:ds="http://schemas.openxmlformats.org/officeDocument/2006/customXml" ds:itemID="{54C5286A-4ED2-4763-80D2-43241F3799E8}">
+  <ds:schemaRefs>
+    <ds:schemaRef ds:uri="http://schemas.microsoft.com/office/2006/metadata/longProperties"/>
+  </ds:schemaRefs>
+</ds:datastoreItem>
+</file>
+
+<file path=customXml/itemProps4.xml><?xml version="1.0" encoding="utf-8"?>
+<ds:datastoreItem xmlns:ds="http://schemas.openxmlformats.org/officeDocument/2006/customXml" ds:itemID="{50703EB2-5FD3-4E16-8E25-A5253F638B03}">
+  <ds:schemaRefs>
+    <ds:schemaRef ds:uri="http://schemas.microsoft.com/office/2006/metadata/properties"/>
+    <ds:schemaRef ds:uri="http://schemas.microsoft.com/office/infopath/2007/PartnerControls"/>
+    <ds:schemaRef ds:uri="http://schemas.microsoft.com/sharepoint/v3"/>
+  </ds:schemaRefs>
+</ds:datastoreItem>
+</file>
+
+<file path=customXml/itemProps5.xml><?xml version="1.0" encoding="utf-8"?>
+<ds:datastoreItem xmlns:ds="http://schemas.openxmlformats.org/officeDocument/2006/customXml" ds:itemID="{F8DC3361-DE5C-43C5-8322-99BF5B60812B}">
+  <ds:schemaRefs>
+    <ds:schemaRef ds:uri="http://schemas.microsoft.com/sharepoint/v3/contenttype/forms"/>
+  </ds:schemaRefs>
+</ds:datastoreItem>
 </file>
</xml_diff>

<commit_message>
Adds Descriptors for Class model in Sections 2 and 4
</commit_message>
<xml_diff>
--- a/Deliverables/Aerial Swarm Simulator Design Document.docx
+++ b/Deliverables/Aerial Swarm Simulator Design Document.docx
@@ -271,6 +271,12 @@
                 <w:szCs w:val="24"/>
               </w:rPr>
             </w:pPr>
+            <w:r>
+              <w:rPr>
+                <w:szCs w:val="24"/>
+              </w:rPr>
+              <w:t>&lt;2.0&gt; Elijah Keck</w:t>
+            </w:r>
           </w:p>
         </w:tc>
         <w:tc>
@@ -284,6 +290,12 @@
                 <w:szCs w:val="24"/>
               </w:rPr>
             </w:pPr>
+            <w:r>
+              <w:rPr>
+                <w:szCs w:val="24"/>
+              </w:rPr>
+              <w:t>26/10/21</w:t>
+            </w:r>
           </w:p>
         </w:tc>
       </w:tr>
@@ -3079,10 +3091,48 @@
         <w:ind w:left="576"/>
       </w:pPr>
       <w:r>
-        <w:t>The software is split into three modules: the swarm, ground control, and the simulation. The swarm module communicates internally to a swarm leader drone that connects to the ground station. The swarm leader drone is responsible for sending messages to the individual drones and to the ground station. The individual drones communicate their positions to the lead drone and the lead drone communicates back adjustments based on the swarm algorithm. The drones also communicate their sensor data and status which is packaged by the lead drone and sent back to ground control. The simulation module holds the responsibility for creating and maintaining the environment and drone objects within that environment. The ground control module is responsible for the user interface</w:t>
-      </w:r>
-      <w:r>
-        <w:t xml:space="preserve">. This includes the visual portion of the simulation, visualizing drone status, and visualizing the received data from the drones. Ground control is also responsible for sending the mission to the lead drone in the drone swarm. Figures 2 and 3 in Appendix A detail the data flows through the simulation system. </w:t>
+        <w:t xml:space="preserve">The software is split into three modules: the swarm, ground control, and the simulation. The swarm module communicates internally to a swarm leader drone that connects to the ground station. </w:t>
+      </w:r>
+    </w:p>
+    <w:p>
+      <w:pPr>
+        <w:ind w:left="576"/>
+      </w:pPr>
+      <w:r>
+        <w:t xml:space="preserve">The swarm leader drone is responsible for sending messages to the individual drones and to the ground station. The individual drones communicate their positions to the lead drone and the lead drone communicates back adjustments based on the swarm algorithm. The drones also communicate their sensor data and status which is packaged by the lead drone and sent back to ground control. </w:t>
+      </w:r>
+    </w:p>
+    <w:p>
+      <w:pPr>
+        <w:ind w:left="576"/>
+      </w:pPr>
+      <w:r>
+        <w:t>The simulation module holds the responsibility for creating and maintaining the environment and drone objects within that environment. The ground control module is responsible for the user interface</w:t>
+      </w:r>
+      <w:r>
+        <w:t xml:space="preserve">. This includes the visual portion of the simulation, visualizing drone status, and visualizing the received data from the drones. Ground control is also responsible for sending the mission to the lead drone in the drone swarm. </w:t>
+      </w:r>
+    </w:p>
+    <w:p>
+      <w:pPr>
+        <w:ind w:left="576"/>
+      </w:pPr>
+      <w:r>
+        <w:t xml:space="preserve">Figures 2 and 3 in Appendix A detail the data flows through the simulation system. </w:t>
+      </w:r>
+      <w:r>
+        <w:t xml:space="preserve">Figures 4 and 5 are the class models that detail the system and subsystem structures of the Aerial Swarm Simulation. Shown in the class </w:t>
+      </w:r>
+      <w:r>
+        <w:t xml:space="preserve">models are the breakdown of the composition of the subsystems and how the system </w:t>
+      </w:r>
+      <w:proofErr w:type="gramStart"/>
+      <w:r>
+        <w:t>connects as a whole</w:t>
+      </w:r>
+      <w:proofErr w:type="gramEnd"/>
+      <w:r>
+        <w:t>.</w:t>
       </w:r>
     </w:p>
     <w:p>
@@ -3203,6 +3253,7 @@
         <w:rPr>
           <w:rFonts w:ascii="Times New Roman" w:hAnsi="Times New Roman"/>
         </w:rPr>
+        <w:lastRenderedPageBreak/>
         <w:t>Outputs</w:t>
       </w:r>
       <w:bookmarkEnd w:id="16"/>
@@ -3268,7 +3319,6 @@
         <w:rPr>
           <w:rFonts w:ascii="Times New Roman" w:hAnsi="Times New Roman"/>
         </w:rPr>
-        <w:lastRenderedPageBreak/>
         <w:t>Hardware Detailed Design</w:t>
       </w:r>
       <w:bookmarkEnd w:id="18"/>
@@ -3368,10 +3418,60 @@
         <w:t xml:space="preserve">The swarm algorithm process takes in the drone positions and provides the adjustments needed for those drone positions. It also transmits the mission to the drone swarm. </w:t>
       </w:r>
       <w:r>
-        <w:t xml:space="preserve">The payload data store stores the payload data that is transmitted into the system. The ground control draws the data out of this data store to display to the user. The process status process takes in the drone and mission statuses from the drone swarm and processes and relays that information to be displayed to the user in ground control. Using these three figures one can get an </w:t>
+        <w:t xml:space="preserve">The payload data store stores the payload data that is transmitted into the system. The ground control draws the data out of this data store to display to the user. The process status process takes in the drone and mission statuses from the drone swarm and processes and relays that information to be displayed to the user in ground control. </w:t>
+      </w:r>
+    </w:p>
+    <w:p>
+      <w:pPr>
+        <w:ind w:left="576"/>
+      </w:pPr>
+      <w:r>
+        <w:t xml:space="preserve">Figures 4 and 5 show the breakdown of the system and different subsystems in a class model. </w:t>
+      </w:r>
+      <w:r>
+        <w:t xml:space="preserve">The system </w:t>
       </w:r>
       <w:proofErr w:type="gramStart"/>
       <w:r>
+        <w:t>is connected with</w:t>
+      </w:r>
+      <w:proofErr w:type="gramEnd"/>
+      <w:r>
+        <w:t xml:space="preserve"> associations between the three subsystems: Data Link, UAV, and Ground. These subsystems are detailed in figure 5. The data link subsystem is made up of Command and control, Payload, and External classes in a parent child relationship. The Ground subsystem is an aggregate of Ground Terminal Data, Ground Control Station, Flight Planning, UA Pilot, Launch Recovery Station, and Mission Monitoring classes. The final subsystem </w:t>
+      </w:r>
+      <w:r>
+        <w:t xml:space="preserve">is UAV. It is made up of three more subsystems, Aircraft, Payload, and Internal I/O. </w:t>
+      </w:r>
+      <w:r>
+        <w:t xml:space="preserve">The Aircraft subsystem is composed of Airframe, Propulsion, and Avionics classes. The Payload subsystem is made up of Chemical Sensor, Camera, Radar, and Temperature Sensor classes. These all inherit characteristics from the Payload Class. The Internal I/O subsystem is made up of </w:t>
+      </w:r>
+      <w:proofErr w:type="spellStart"/>
+      <w:r>
+        <w:t>Altimiter</w:t>
+      </w:r>
+      <w:proofErr w:type="spellEnd"/>
+      <w:r>
+        <w:t xml:space="preserve">, Antennae, Camera, GPS, and Inertial Measurement Unit classes. These subsystems compose the </w:t>
+      </w:r>
+      <w:proofErr w:type="spellStart"/>
+      <w:r>
+        <w:t>the</w:t>
+      </w:r>
+      <w:proofErr w:type="spellEnd"/>
+      <w:r>
+        <w:t xml:space="preserve"> UAV subsystem. </w:t>
+      </w:r>
+      <w:r>
+        <w:t>Using these</w:t>
+      </w:r>
+      <w:r>
+        <w:t xml:space="preserve"> </w:t>
+      </w:r>
+      <w:r>
+        <w:t xml:space="preserve">figures one can get an </w:t>
+      </w:r>
+      <w:proofErr w:type="gramStart"/>
+      <w:r>
         <w:t>in depth</w:t>
       </w:r>
       <w:proofErr w:type="gramEnd"/>
@@ -3391,6 +3491,7 @@
         <w:rPr>
           <w:rFonts w:ascii="Times New Roman" w:hAnsi="Times New Roman"/>
         </w:rPr>
+        <w:lastRenderedPageBreak/>
         <w:t>Internal Communications Detailed Design</w:t>
       </w:r>
       <w:bookmarkEnd w:id="20"/>
@@ -3586,7 +3687,6 @@
         <w:rPr>
           <w:rFonts w:ascii="Times New Roman" w:hAnsi="Times New Roman"/>
         </w:rPr>
-        <w:lastRenderedPageBreak/>
         <w:t>APPENDIX A</w:t>
       </w:r>
     </w:p>

</xml_diff>

<commit_message>
Adds notation for second semester work
</commit_message>
<xml_diff>
--- a/Deliverables/Aerial Swarm Simulator Design Document.docx
+++ b/Deliverables/Aerial Swarm Simulator Design Document.docx
@@ -142,7 +142,7 @@
       <w:tr>
         <w:tc>
           <w:tcPr>
-            <w:tcW w:w="4788" w:type="dxa"/>
+            <w:tcW w:w="4686" w:type="dxa"/>
             <w:shd w:val="clear" w:color="auto" w:fill="auto"/>
           </w:tcPr>
           <w:p>
@@ -161,7 +161,7 @@
         </w:tc>
         <w:tc>
           <w:tcPr>
-            <w:tcW w:w="4788" w:type="dxa"/>
+            <w:tcW w:w="4664" w:type="dxa"/>
             <w:shd w:val="clear" w:color="auto" w:fill="auto"/>
           </w:tcPr>
           <w:p>
@@ -182,7 +182,7 @@
       <w:tr>
         <w:tc>
           <w:tcPr>
-            <w:tcW w:w="4788" w:type="dxa"/>
+            <w:tcW w:w="4686" w:type="dxa"/>
             <w:shd w:val="clear" w:color="auto" w:fill="auto"/>
           </w:tcPr>
           <w:p>
@@ -201,7 +201,7 @@
         </w:tc>
         <w:tc>
           <w:tcPr>
-            <w:tcW w:w="4788" w:type="dxa"/>
+            <w:tcW w:w="4664" w:type="dxa"/>
             <w:shd w:val="clear" w:color="auto" w:fill="auto"/>
           </w:tcPr>
           <w:p>
@@ -222,7 +222,7 @@
       <w:tr>
         <w:tc>
           <w:tcPr>
-            <w:tcW w:w="4788" w:type="dxa"/>
+            <w:tcW w:w="4686" w:type="dxa"/>
             <w:shd w:val="clear" w:color="auto" w:fill="auto"/>
           </w:tcPr>
           <w:p>
@@ -241,7 +241,7 @@
         </w:tc>
         <w:tc>
           <w:tcPr>
-            <w:tcW w:w="4788" w:type="dxa"/>
+            <w:tcW w:w="4664" w:type="dxa"/>
             <w:shd w:val="clear" w:color="auto" w:fill="auto"/>
           </w:tcPr>
           <w:p>
@@ -262,7 +262,7 @@
       <w:tr>
         <w:tc>
           <w:tcPr>
-            <w:tcW w:w="4788" w:type="dxa"/>
+            <w:tcW w:w="4686" w:type="dxa"/>
             <w:shd w:val="clear" w:color="auto" w:fill="auto"/>
           </w:tcPr>
           <w:p>
@@ -281,7 +281,7 @@
         </w:tc>
         <w:tc>
           <w:tcPr>
-            <w:tcW w:w="4788" w:type="dxa"/>
+            <w:tcW w:w="4664" w:type="dxa"/>
             <w:shd w:val="clear" w:color="auto" w:fill="auto"/>
           </w:tcPr>
           <w:p>
@@ -302,7 +302,7 @@
       <w:tr>
         <w:tc>
           <w:tcPr>
-            <w:tcW w:w="4788" w:type="dxa"/>
+            <w:tcW w:w="4686" w:type="dxa"/>
             <w:shd w:val="clear" w:color="auto" w:fill="auto"/>
           </w:tcPr>
           <w:p>
@@ -327,7 +327,7 @@
         </w:tc>
         <w:tc>
           <w:tcPr>
-            <w:tcW w:w="4788" w:type="dxa"/>
+            <w:tcW w:w="4664" w:type="dxa"/>
             <w:shd w:val="clear" w:color="auto" w:fill="auto"/>
           </w:tcPr>
           <w:p>
@@ -1731,7 +1731,7 @@
             <w:noProof/>
             <w:webHidden/>
           </w:rPr>
-          <w:t>6</w:t>
+          <w:t>5</w:t>
         </w:r>
         <w:r>
           <w:rPr>
@@ -1817,7 +1817,7 @@
             <w:noProof/>
             <w:webHidden/>
           </w:rPr>
-          <w:t>6</w:t>
+          <w:t>5</w:t>
         </w:r>
         <w:r>
           <w:rPr>
@@ -2333,7 +2333,7 @@
             <w:noProof/>
             <w:webHidden/>
           </w:rPr>
-          <w:t>8</w:t>
+          <w:t>9</w:t>
         </w:r>
         <w:r>
           <w:rPr>
@@ -2419,7 +2419,7 @@
             <w:noProof/>
             <w:webHidden/>
           </w:rPr>
-          <w:t>8</w:t>
+          <w:t>9</w:t>
         </w:r>
         <w:r>
           <w:rPr>
@@ -2505,7 +2505,7 @@
             <w:noProof/>
             <w:webHidden/>
           </w:rPr>
-          <w:t>8</w:t>
+          <w:t>9</w:t>
         </w:r>
         <w:r>
           <w:rPr>
@@ -2744,19 +2744,11 @@
         </w:rPr>
         <w:t xml:space="preserve">During flight, the swarm actively avoids collisions with both static and moving objects. </w:t>
       </w:r>
-      <w:proofErr w:type="gramStart"/>
-      <w:r>
-        <w:rPr>
-          <w:bCs/>
-        </w:rPr>
-        <w:t>The</w:t>
-      </w:r>
-      <w:proofErr w:type="gramEnd"/>
-      <w:r>
-        <w:rPr>
-          <w:bCs/>
-        </w:rPr>
-        <w:t xml:space="preserve"> user receives data from the simulated drones which appear on the screen</w:t>
+      <w:r>
+        <w:rPr>
+          <w:bCs/>
+        </w:rPr>
+        <w:t>The user receives data from the simulated drones which appear on the screen</w:t>
       </w:r>
       <w:r>
         <w:rPr>
@@ -3071,26 +3063,11 @@
         <w:autoSpaceDN w:val="0"/>
         <w:adjustRightInd w:val="0"/>
         <w:spacing w:line="260" w:lineRule="exact"/>
-        <w:rPr>
-          <w:bCs/>
-        </w:rPr>
-      </w:pPr>
-    </w:p>
-    <w:p>
-      <w:pPr>
-        <w:pStyle w:val="Heading2"/>
-        <w:rPr>
-          <w:rFonts w:ascii="Times New Roman" w:hAnsi="Times New Roman"/>
-        </w:rPr>
-      </w:pPr>
-      <w:bookmarkStart w:id="8" w:name="_Toc530500656"/>
-      <w:r>
-        <w:rPr>
-          <w:rFonts w:ascii="Times New Roman" w:hAnsi="Times New Roman"/>
-        </w:rPr>
-        <w:t>Project References</w:t>
-      </w:r>
-      <w:bookmarkEnd w:id="8"/>
+        <w:ind w:left="576"/>
+        <w:rPr>
+          <w:bCs/>
+        </w:rPr>
+      </w:pPr>
     </w:p>
     <w:p>
       <w:pPr>
@@ -3111,26 +3088,39 @@
         <w:rPr>
           <w:bCs/>
         </w:rPr>
-        <w:t>L</w:t>
-      </w:r>
-      <w:r>
-        <w:rPr>
-          <w:bCs/>
-        </w:rPr>
-        <w:t>inks to references listed in this section are in Appendix A</w:t>
-      </w:r>
-      <w:r>
-        <w:rPr>
-          <w:bCs/>
-        </w:rPr>
-        <w:t xml:space="preserve"> Section 7.6</w:t>
-      </w:r>
-      <w:r>
-        <w:rPr>
-          <w:bCs/>
-        </w:rPr>
-        <w:t>.</w:t>
-      </w:r>
+        <w:t>This document also clearly notates work done in the second semester of Senior Design.</w:t>
+      </w:r>
+    </w:p>
+    <w:p>
+      <w:pPr>
+        <w:widowControl w:val="0"/>
+        <w:tabs>
+          <w:tab w:val="left" w:pos="691"/>
+        </w:tabs>
+        <w:autoSpaceDE w:val="0"/>
+        <w:autoSpaceDN w:val="0"/>
+        <w:adjustRightInd w:val="0"/>
+        <w:spacing w:line="260" w:lineRule="exact"/>
+        <w:rPr>
+          <w:bCs/>
+        </w:rPr>
+      </w:pPr>
+    </w:p>
+    <w:p>
+      <w:pPr>
+        <w:pStyle w:val="Heading2"/>
+        <w:rPr>
+          <w:rFonts w:ascii="Times New Roman" w:hAnsi="Times New Roman"/>
+        </w:rPr>
+      </w:pPr>
+      <w:bookmarkStart w:id="8" w:name="_Toc530500656"/>
+      <w:r>
+        <w:rPr>
+          <w:rFonts w:ascii="Times New Roman" w:hAnsi="Times New Roman"/>
+        </w:rPr>
+        <w:t>Project References</w:t>
+      </w:r>
+      <w:bookmarkEnd w:id="8"/>
     </w:p>
     <w:p>
       <w:pPr>
@@ -3151,39 +3141,25 @@
         <w:rPr>
           <w:bCs/>
         </w:rPr>
-        <w:t xml:space="preserve">[1] </w:t>
-      </w:r>
-      <w:proofErr w:type="spellStart"/>
-      <w:r>
-        <w:rPr>
-          <w:bCs/>
-        </w:rPr>
-        <w:t>AirSim</w:t>
-      </w:r>
-      <w:proofErr w:type="spellEnd"/>
-      <w:r>
-        <w:rPr>
-          <w:bCs/>
-        </w:rPr>
-        <w:t xml:space="preserve"> program</w:t>
-      </w:r>
-      <w:r>
-        <w:rPr>
-          <w:bCs/>
-        </w:rPr>
-        <w:t xml:space="preserve">, </w:t>
-      </w:r>
-      <w:r>
-        <w:rPr>
-          <w:bCs/>
-        </w:rPr>
-        <w:t>libraries</w:t>
-      </w:r>
-      <w:r>
-        <w:rPr>
-          <w:bCs/>
-        </w:rPr>
-        <w:t>, and provided tutorials</w:t>
+        <w:t>L</w:t>
+      </w:r>
+      <w:r>
+        <w:rPr>
+          <w:bCs/>
+        </w:rPr>
+        <w:t>inks to references listed in this section are in Appendix A</w:t>
+      </w:r>
+      <w:r>
+        <w:rPr>
+          <w:bCs/>
+        </w:rPr>
+        <w:t xml:space="preserve"> Section 7.6</w:t>
+      </w:r>
+      <w:r>
+        <w:rPr>
+          <w:bCs/>
+        </w:rPr>
+        <w:t>.</w:t>
       </w:r>
     </w:p>
     <w:p>
@@ -3205,19 +3181,39 @@
         <w:rPr>
           <w:bCs/>
         </w:rPr>
-        <w:t>[2]</w:t>
-      </w:r>
-      <w:r>
-        <w:rPr>
-          <w:bCs/>
-        </w:rPr>
-        <w:t xml:space="preserve"> </w:t>
-      </w:r>
-      <w:r>
-        <w:rPr>
-          <w:bCs/>
-        </w:rPr>
-        <w:t>Unreal Engine platform</w:t>
+        <w:t xml:space="preserve">[1] </w:t>
+      </w:r>
+      <w:proofErr w:type="spellStart"/>
+      <w:r>
+        <w:rPr>
+          <w:bCs/>
+        </w:rPr>
+        <w:t>AirSim</w:t>
+      </w:r>
+      <w:proofErr w:type="spellEnd"/>
+      <w:r>
+        <w:rPr>
+          <w:bCs/>
+        </w:rPr>
+        <w:t xml:space="preserve"> program</w:t>
+      </w:r>
+      <w:r>
+        <w:rPr>
+          <w:bCs/>
+        </w:rPr>
+        <w:t xml:space="preserve">, </w:t>
+      </w:r>
+      <w:r>
+        <w:rPr>
+          <w:bCs/>
+        </w:rPr>
+        <w:t>libraries</w:t>
+      </w:r>
+      <w:r>
+        <w:rPr>
+          <w:bCs/>
+        </w:rPr>
+        <w:t>, and provided tutorials</w:t>
       </w:r>
     </w:p>
     <w:p>
@@ -3239,7 +3235,7 @@
         <w:rPr>
           <w:bCs/>
         </w:rPr>
-        <w:t>[3]</w:t>
+        <w:t>[2]</w:t>
       </w:r>
       <w:r>
         <w:rPr>
@@ -3251,38 +3247,8 @@
         <w:rPr>
           <w:bCs/>
         </w:rPr>
-        <w:t xml:space="preserve">Swarming </w:t>
-      </w:r>
-      <w:proofErr w:type="spellStart"/>
-      <w:r>
-        <w:rPr>
-          <w:bCs/>
-        </w:rPr>
-        <w:t>algorithims</w:t>
-      </w:r>
-      <w:proofErr w:type="spellEnd"/>
-      <w:r>
-        <w:rPr>
-          <w:bCs/>
-        </w:rPr>
-        <w:t xml:space="preserve"> paper</w:t>
-      </w:r>
-    </w:p>
-    <w:p>
-      <w:pPr>
-        <w:pStyle w:val="Heading2"/>
-        <w:rPr>
-          <w:rFonts w:ascii="Times New Roman" w:hAnsi="Times New Roman"/>
-        </w:rPr>
-      </w:pPr>
-      <w:bookmarkStart w:id="9" w:name="_Toc530500657"/>
-      <w:r>
-        <w:rPr>
-          <w:rFonts w:ascii="Times New Roman" w:hAnsi="Times New Roman"/>
-        </w:rPr>
-        <w:t>Glossary</w:t>
-      </w:r>
-      <w:bookmarkEnd w:id="9"/>
+        <w:t>Unreal Engine platform</w:t>
+      </w:r>
     </w:p>
     <w:p>
       <w:pPr>
@@ -3303,8 +3269,50 @@
         <w:rPr>
           <w:bCs/>
         </w:rPr>
-        <w:t>[1] Unmanned Aerial Vehicle abbreviated as UAV</w:t>
-      </w:r>
+        <w:t>[3]</w:t>
+      </w:r>
+      <w:r>
+        <w:rPr>
+          <w:bCs/>
+        </w:rPr>
+        <w:t xml:space="preserve"> </w:t>
+      </w:r>
+      <w:r>
+        <w:rPr>
+          <w:bCs/>
+        </w:rPr>
+        <w:t xml:space="preserve">Swarming </w:t>
+      </w:r>
+      <w:proofErr w:type="spellStart"/>
+      <w:r>
+        <w:rPr>
+          <w:bCs/>
+        </w:rPr>
+        <w:t>algorithims</w:t>
+      </w:r>
+      <w:proofErr w:type="spellEnd"/>
+      <w:r>
+        <w:rPr>
+          <w:bCs/>
+        </w:rPr>
+        <w:t xml:space="preserve"> paper</w:t>
+      </w:r>
+    </w:p>
+    <w:p>
+      <w:pPr>
+        <w:pStyle w:val="Heading2"/>
+        <w:rPr>
+          <w:rFonts w:ascii="Times New Roman" w:hAnsi="Times New Roman"/>
+        </w:rPr>
+      </w:pPr>
+      <w:bookmarkStart w:id="9" w:name="_Toc530500657"/>
+      <w:r>
+        <w:rPr>
+          <w:rFonts w:ascii="Times New Roman" w:hAnsi="Times New Roman"/>
+        </w:rPr>
+        <w:t>Glossary</w:t>
+      </w:r>
+      <w:bookmarkEnd w:id="9"/>
     </w:p>
     <w:p>
       <w:pPr>
@@ -3325,7 +3333,7 @@
         <w:rPr>
           <w:bCs/>
         </w:rPr>
-        <w:t>[2] Unmanned Aircraft abbreviated as UA</w:t>
+        <w:t>[1] Unmanned Aerial Vehicle abbreviated as UAV</w:t>
       </w:r>
     </w:p>
     <w:p>
@@ -3347,7 +3355,7 @@
         <w:rPr>
           <w:bCs/>
         </w:rPr>
-        <w:t>[3] Input and Output abbreviated as I/O</w:t>
+        <w:t>[2] Unmanned Aircraft abbreviated as UA</w:t>
       </w:r>
     </w:p>
     <w:p>
@@ -3369,13 +3377,7 @@
         <w:rPr>
           <w:bCs/>
         </w:rPr>
-        <w:t>[4] Global Positioning System</w:t>
-      </w:r>
-      <w:r>
-        <w:rPr>
-          <w:bCs/>
-        </w:rPr>
-        <w:t xml:space="preserve"> abbreviated as GPS</w:t>
+        <w:t>[3] Input and Output abbreviated as I/O</w:t>
       </w:r>
     </w:p>
     <w:p>
@@ -3397,6 +3399,34 @@
         <w:rPr>
           <w:bCs/>
         </w:rPr>
+        <w:t>[4] Global Positioning System</w:t>
+      </w:r>
+      <w:r>
+        <w:rPr>
+          <w:bCs/>
+        </w:rPr>
+        <w:t xml:space="preserve"> abbreviated as GPS</w:t>
+      </w:r>
+    </w:p>
+    <w:p>
+      <w:pPr>
+        <w:widowControl w:val="0"/>
+        <w:tabs>
+          <w:tab w:val="left" w:pos="691"/>
+        </w:tabs>
+        <w:autoSpaceDE w:val="0"/>
+        <w:autoSpaceDN w:val="0"/>
+        <w:adjustRightInd w:val="0"/>
+        <w:spacing w:line="260" w:lineRule="exact"/>
+        <w:ind w:left="576"/>
+        <w:rPr>
+          <w:bCs/>
+        </w:rPr>
+      </w:pPr>
+      <w:r>
+        <w:rPr>
+          <w:bCs/>
+        </w:rPr>
         <w:t xml:space="preserve">[5] </w:t>
       </w:r>
       <w:r>
@@ -3743,13 +3773,8 @@
       <w:r>
         <w:t xml:space="preserve"> </w:t>
       </w:r>
-      <w:proofErr w:type="gramStart"/>
-      <w:r>
-        <w:t>Ground</w:t>
-      </w:r>
-      <w:proofErr w:type="gramEnd"/>
-      <w:r>
-        <w:t xml:space="preserve"> control data source and sink in figures 2 and 3 will be future work not in this iteration. </w:t>
+      <w:r>
+        <w:t xml:space="preserve">Ground control data source and sink in figures 2 and 3 will be future work not in this iteration. </w:t>
       </w:r>
       <w:r>
         <w:t>Ground control class and its aggregating classes will be future work not in this iteration.</w:t>
@@ -3930,19 +3955,11 @@
         </w:rPr>
         <w:t xml:space="preserve"> </w:t>
       </w:r>
-      <w:proofErr w:type="gramStart"/>
-      <w:r>
-        <w:rPr>
-          <w:bCs/>
-        </w:rPr>
-        <w:t>The</w:t>
-      </w:r>
-      <w:proofErr w:type="gramEnd"/>
-      <w:r>
-        <w:rPr>
-          <w:bCs/>
-        </w:rPr>
-        <w:t xml:space="preserve"> interface allowing the basic user to send missions to the drone swarm will be future work not in this iteration.</w:t>
+      <w:r>
+        <w:rPr>
+          <w:bCs/>
+        </w:rPr>
+        <w:t>The interface allowing the basic user to send missions to the drone swarm will be future work not in this iteration.</w:t>
       </w:r>
     </w:p>
     <w:p>
@@ -4562,6 +4579,22 @@
     <w:p>
       <w:pPr>
         <w:ind w:left="720"/>
+        <w:rPr>
+          <w:b/>
+          <w:bCs/>
+        </w:rPr>
+      </w:pPr>
+      <w:r>
+        <w:rPr>
+          <w:b/>
+          <w:bCs/>
+        </w:rPr>
+        <w:t>This module is second semester work.</w:t>
+      </w:r>
+    </w:p>
+    <w:p>
+      <w:pPr>
+        <w:ind w:left="720"/>
       </w:pPr>
       <w:r>
         <w:t xml:space="preserve">The collision avoidance module is responsible for the avoidance of both static and moving objects that have been detected as a possible collision with the </w:t>
@@ -4620,6 +4653,22 @@
     <w:p>
       <w:pPr>
         <w:ind w:left="720"/>
+        <w:rPr>
+          <w:b/>
+          <w:bCs/>
+        </w:rPr>
+      </w:pPr>
+      <w:r>
+        <w:rPr>
+          <w:b/>
+          <w:bCs/>
+        </w:rPr>
+        <w:t>This module is second semester work.</w:t>
+      </w:r>
+    </w:p>
+    <w:p>
+      <w:pPr>
+        <w:ind w:left="720"/>
       </w:pPr>
       <w:r>
         <w:t xml:space="preserve">The substates of collision detection and object detection exist withing the </w:t>
@@ -4659,6 +4708,22 @@
       </w:pPr>
       <w:r>
         <w:t>Swarm Pathing</w:t>
+      </w:r>
+    </w:p>
+    <w:p>
+      <w:pPr>
+        <w:ind w:left="720"/>
+        <w:rPr>
+          <w:b/>
+          <w:bCs/>
+        </w:rPr>
+      </w:pPr>
+      <w:r>
+        <w:rPr>
+          <w:b/>
+          <w:bCs/>
+        </w:rPr>
+        <w:t>This module is second semester work.</w:t>
       </w:r>
     </w:p>
     <w:p>
@@ -4789,6 +4854,7 @@
         <w:rPr>
           <w:rFonts w:ascii="Times New Roman" w:hAnsi="Times New Roman"/>
         </w:rPr>
+        <w:lastRenderedPageBreak/>
         <w:t>Interface Architecture</w:t>
       </w:r>
       <w:bookmarkEnd w:id="22"/>
@@ -4833,7 +4899,6 @@
         <w:rPr>
           <w:rFonts w:ascii="Times New Roman" w:hAnsi="Times New Roman"/>
         </w:rPr>
-        <w:lastRenderedPageBreak/>
         <w:t>Interface Detailed Design</w:t>
       </w:r>
       <w:bookmarkEnd w:id="23"/>
@@ -4884,21 +4949,26 @@
     </w:p>
     <w:p>
       <w:pPr>
-        <w:widowControl w:val="0"/>
-        <w:tabs>
-          <w:tab w:val="left" w:pos="697"/>
-        </w:tabs>
-        <w:autoSpaceDE w:val="0"/>
-        <w:autoSpaceDN w:val="0"/>
-        <w:adjustRightInd w:val="0"/>
-        <w:spacing w:line="260" w:lineRule="exact"/>
-      </w:pPr>
-      <w:r>
-        <w:rPr>
-          <w:bCs/>
-        </w:rPr>
-        <w:tab/>
-        <w:t>There is no sensitive data that needs extra security, tracking, or audit in this system.</w:t>
+        <w:ind w:firstLine="432"/>
+        <w:rPr>
+          <w:b/>
+          <w:bCs/>
+        </w:rPr>
+      </w:pPr>
+      <w:r>
+        <w:rPr>
+          <w:b/>
+          <w:bCs/>
+        </w:rPr>
+        <w:t>This is second semester work.</w:t>
+      </w:r>
+    </w:p>
+    <w:p>
+      <w:pPr>
+        <w:ind w:left="432"/>
+      </w:pPr>
+      <w:r>
+        <w:t xml:space="preserve">The waypoint data for the swarm to travel to must be protected from being edited while being read. A possible solution to this problem is the use of flags or semaphores. </w:t>
       </w:r>
     </w:p>
     <w:p>
@@ -6382,16 +6452,7 @@
       </w:pPr>
       <w:r>
         <w:lastRenderedPageBreak/>
-        <w:t xml:space="preserve">Figure </w:t>
-      </w:r>
-      <w:r>
-        <w:t>7</w:t>
-      </w:r>
-      <w:r>
-        <w:t xml:space="preserve"> – </w:t>
-      </w:r>
-      <w:r>
-        <w:t xml:space="preserve">Avoidance </w:t>
+        <w:t xml:space="preserve">Figure 7 – Avoidance </w:t>
       </w:r>
       <w:proofErr w:type="spellStart"/>
       <w:r>
@@ -6461,19 +6522,7 @@
       </w:pPr>
       <w:r>
         <w:lastRenderedPageBreak/>
-        <w:t xml:space="preserve">Figure </w:t>
-      </w:r>
-      <w:r>
-        <w:t>8</w:t>
-      </w:r>
-      <w:r>
-        <w:t xml:space="preserve"> – </w:t>
-      </w:r>
-      <w:r>
-        <w:t>Collision Avoidance System</w:t>
-      </w:r>
-      <w:r>
-        <w:t xml:space="preserve"> </w:t>
+        <w:t xml:space="preserve">Figure 8 – Collision Avoidance System </w:t>
       </w:r>
       <w:proofErr w:type="spellStart"/>
       <w:r>
@@ -6535,19 +6584,7 @@
       </w:pPr>
       <w:r>
         <w:lastRenderedPageBreak/>
-        <w:t xml:space="preserve">Figure </w:t>
-      </w:r>
-      <w:r>
-        <w:t>9</w:t>
-      </w:r>
-      <w:r>
-        <w:t xml:space="preserve"> – </w:t>
-      </w:r>
-      <w:r>
-        <w:t>Collision Detection</w:t>
-      </w:r>
-      <w:r>
-        <w:t xml:space="preserve"> </w:t>
+        <w:t xml:space="preserve">Figure 9 – Collision Detection </w:t>
       </w:r>
       <w:proofErr w:type="spellStart"/>
       <w:r>
@@ -6609,19 +6646,7 @@
       </w:pPr>
       <w:r>
         <w:lastRenderedPageBreak/>
-        <w:t xml:space="preserve">Figure </w:t>
-      </w:r>
-      <w:r>
-        <w:t>10</w:t>
-      </w:r>
-      <w:r>
-        <w:t xml:space="preserve"> – </w:t>
-      </w:r>
-      <w:r>
-        <w:t>Object Detection</w:t>
-      </w:r>
-      <w:r>
-        <w:t xml:space="preserve"> </w:t>
+        <w:t xml:space="preserve">Figure 10 – Object Detection </w:t>
       </w:r>
       <w:proofErr w:type="spellStart"/>
       <w:r>
@@ -6683,19 +6708,7 @@
       </w:pPr>
       <w:r>
         <w:lastRenderedPageBreak/>
-        <w:t xml:space="preserve">Figure </w:t>
-      </w:r>
-      <w:r>
-        <w:t>11</w:t>
-      </w:r>
-      <w:r>
-        <w:t xml:space="preserve"> – </w:t>
-      </w:r>
-      <w:r>
-        <w:t>Pathing</w:t>
-      </w:r>
-      <w:r>
-        <w:t xml:space="preserve"> </w:t>
+        <w:t xml:space="preserve">Figure 11 – Pathing </w:t>
       </w:r>
       <w:proofErr w:type="spellStart"/>
       <w:r>
@@ -8788,10 +8801,6 @@
 </file>
 
 <file path=customXml/item1.xml><?xml version="1.0" encoding="utf-8"?>
-<b:Sources xmlns:b="http://schemas.openxmlformats.org/officeDocument/2006/bibliography" xmlns="http://schemas.openxmlformats.org/officeDocument/2006/bibliography" SelectedStyle="\APASixthEditionOfficeOnline.xsl" StyleName="APA" Version="6"/>
-</file>
-
-<file path=customXml/item2.xml><?xml version="1.0" encoding="utf-8"?>
 <ct:contentTypeSchema xmlns:ct="http://schemas.microsoft.com/office/2006/metadata/contentType" xmlns:ma="http://schemas.microsoft.com/office/2006/metadata/properties/metaAttributes" ct:_="" ma:_="" ma:contentTypeName="Document" ma:contentTypeID="0x010100AC379FE74CBB824BA30FF252F9A169B9" ma:contentTypeVersion="4" ma:contentTypeDescription="Create a new document." ma:contentTypeScope="" ma:versionID="76ad5c93e05f342b4d69f6a6bcd4aba1">
   <xsd:schema xmlns:xsd="http://www.w3.org/2001/XMLSchema" xmlns:xs="http://www.w3.org/2001/XMLSchema" xmlns:p="http://schemas.microsoft.com/office/2006/metadata/properties" xmlns:ns1="http://schemas.microsoft.com/sharepoint/v3" targetNamespace="http://schemas.microsoft.com/office/2006/metadata/properties" ma:root="true" ma:fieldsID="cf8703db63a19d547a63b1231118b271" ns1:_="">
     <xsd:import namespace="http://schemas.microsoft.com/sharepoint/v3"/>
@@ -8923,13 +8932,12 @@
 </ct:contentTypeSchema>
 </file>
 
+<file path=customXml/item2.xml><?xml version="1.0" encoding="utf-8"?>
+<b:Sources xmlns:b="http://schemas.openxmlformats.org/officeDocument/2006/bibliography" xmlns="http://schemas.openxmlformats.org/officeDocument/2006/bibliography" SelectedStyle="\APASixthEditionOfficeOnline.xsl" StyleName="APA" Version="6"/>
+</file>
+
 <file path=customXml/item3.xml><?xml version="1.0" encoding="utf-8"?>
-<?mso-contentType ?>
-<FormTemplates xmlns="http://schemas.microsoft.com/sharepoint/v3/contenttype/forms">
-  <Display>DocumentLibraryForm</Display>
-  <Edit>DocumentLibraryForm</Edit>
-  <New>DocumentLibraryForm</New>
-</FormTemplates>
+<LongProperties xmlns="http://schemas.microsoft.com/office/2006/metadata/longProperties"/>
 </file>
 
 <file path=customXml/item4.xml><?xml version="1.0" encoding="utf-8"?>
@@ -8942,18 +8950,15 @@
 </file>
 
 <file path=customXml/item5.xml><?xml version="1.0" encoding="utf-8"?>
-<LongProperties xmlns="http://schemas.microsoft.com/office/2006/metadata/longProperties"/>
+<?mso-contentType ?>
+<FormTemplates xmlns="http://schemas.microsoft.com/sharepoint/v3/contenttype/forms">
+  <Display>DocumentLibraryForm</Display>
+  <Edit>DocumentLibraryForm</Edit>
+  <New>DocumentLibraryForm</New>
+</FormTemplates>
 </file>
 
 <file path=customXml/itemProps1.xml><?xml version="1.0" encoding="utf-8"?>
-<ds:datastoreItem xmlns:ds="http://schemas.openxmlformats.org/officeDocument/2006/customXml" ds:itemID="{635E5324-A223-45B4-9176-6DA0815325D3}">
-  <ds:schemaRefs>
-    <ds:schemaRef ds:uri="http://schemas.openxmlformats.org/officeDocument/2006/bibliography"/>
-  </ds:schemaRefs>
-</ds:datastoreItem>
-</file>
-
-<file path=customXml/itemProps2.xml><?xml version="1.0" encoding="utf-8"?>
 <ds:datastoreItem xmlns:ds="http://schemas.openxmlformats.org/officeDocument/2006/customXml" ds:itemID="{DC4C473E-DCF6-4F23-8337-41AEB1C8615D}">
   <ds:schemaRefs>
     <ds:schemaRef ds:uri="http://schemas.microsoft.com/office/2006/metadata/contentType"/>
@@ -8971,10 +8976,18 @@
 </ds:datastoreItem>
 </file>
 
+<file path=customXml/itemProps2.xml><?xml version="1.0" encoding="utf-8"?>
+<ds:datastoreItem xmlns:ds="http://schemas.openxmlformats.org/officeDocument/2006/customXml" ds:itemID="{635E5324-A223-45B4-9176-6DA0815325D3}">
+  <ds:schemaRefs>
+    <ds:schemaRef ds:uri="http://schemas.openxmlformats.org/officeDocument/2006/bibliography"/>
+  </ds:schemaRefs>
+</ds:datastoreItem>
+</file>
+
 <file path=customXml/itemProps3.xml><?xml version="1.0" encoding="utf-8"?>
-<ds:datastoreItem xmlns:ds="http://schemas.openxmlformats.org/officeDocument/2006/customXml" ds:itemID="{F8DC3361-DE5C-43C5-8322-99BF5B60812B}">
+<ds:datastoreItem xmlns:ds="http://schemas.openxmlformats.org/officeDocument/2006/customXml" ds:itemID="{54C5286A-4ED2-4763-80D2-43241F3799E8}">
   <ds:schemaRefs>
-    <ds:schemaRef ds:uri="http://schemas.microsoft.com/sharepoint/v3/contenttype/forms"/>
+    <ds:schemaRef ds:uri="http://schemas.microsoft.com/office/2006/metadata/longProperties"/>
   </ds:schemaRefs>
 </ds:datastoreItem>
 </file>
@@ -8990,9 +9003,9 @@
 </file>
 
 <file path=customXml/itemProps5.xml><?xml version="1.0" encoding="utf-8"?>
-<ds:datastoreItem xmlns:ds="http://schemas.openxmlformats.org/officeDocument/2006/customXml" ds:itemID="{54C5286A-4ED2-4763-80D2-43241F3799E8}">
+<ds:datastoreItem xmlns:ds="http://schemas.openxmlformats.org/officeDocument/2006/customXml" ds:itemID="{F8DC3361-DE5C-43C5-8322-99BF5B60812B}">
   <ds:schemaRefs>
-    <ds:schemaRef ds:uri="http://schemas.microsoft.com/office/2006/metadata/longProperties"/>
+    <ds:schemaRef ds:uri="http://schemas.microsoft.com/sharepoint/v3/contenttype/forms"/>
   </ds:schemaRefs>
 </ds:datastoreItem>
 </file>
</xml_diff>